<commit_message>
cetak taruna ke 2
</commit_message>
<xml_diff>
--- a/27. TARUNA 2021-2 E(K_1) N(K_2) T(K_3)/Setting Baju (Hal depan) A4 PDU.docx
+++ b/27. TARUNA 2021-2 E(K_1) N(K_2) T(K_3)/Setting Baju (Hal depan) A4 PDU.docx
@@ -146,7 +146,7 @@
                 <w:sz w:val="44"/>
                 <w:szCs w:val="18"/>
               </w:rPr>
-              <w:t>X55</w:t>
+              <w:t>X24</w:t>
             </w:r>
             <w:r>
               <w:rPr>
@@ -359,7 +359,7 @@
                 <w:noProof/>
                 <w:sz w:val="28"/>
               </w:rPr>
-              <w:t>LA ODE JAIRUL K</w:t>
+              <w:t>DANANG DWI LAKSONO</w:t>
             </w:r>
             <w:r>
               <w:rPr>
@@ -467,6 +467,7 @@
               </w:rPr>
               <w:t xml:space="preserve"> </w:t>
             </w:r>
+            <w:proofErr w:type="spellStart"/>
             <w:proofErr w:type="gramStart"/>
             <w:r>
               <w:rPr>
@@ -474,6 +475,7 @@
               </w:rPr>
               <w:t>Topi</w:t>
             </w:r>
+            <w:proofErr w:type="spellEnd"/>
             <w:r>
               <w:t xml:space="preserve"> </w:t>
             </w:r>
@@ -521,7 +523,7 @@
                 <w:szCs w:val="28"/>
                 <w:lang w:val="en-US"/>
               </w:rPr>
-              <w:t>56</w:t>
+              <w:t>57</w:t>
             </w:r>
             <w:r>
               <w:rPr>
@@ -649,7 +651,7 @@
                 <w:sz w:val="24"/>
                 <w:szCs w:val="24"/>
               </w:rPr>
-              <w:t>D-III NAUTIKA MANDIRI</w:t>
+              <w:t>DP-III NAUTIKA MANDIRI</w:t>
             </w:r>
             <w:r>
               <w:rPr>
@@ -750,7 +752,7 @@
                 <w:sz w:val="28"/>
                 <w:szCs w:val="28"/>
               </w:rPr>
-              <w:t>44</w:t>
+              <w:t>46</w:t>
             </w:r>
             <w:r>
               <w:rPr>
@@ -804,7 +806,7 @@
                 <w:szCs w:val="28"/>
                 <w:lang w:val="en-US"/>
               </w:rPr>
-              <w:t>61</w:t>
+              <w:t>56</w:t>
             </w:r>
             <w:r>
               <w:rPr>
@@ -859,7 +861,7 @@
                 <w:szCs w:val="28"/>
                 <w:lang w:val="en-US"/>
               </w:rPr>
-              <w:t>17</w:t>
+              <w:t>18</w:t>
             </w:r>
             <w:r>
               <w:rPr>
@@ -969,7 +971,7 @@
                 <w:szCs w:val="28"/>
                 <w:lang w:val="en-US"/>
               </w:rPr>
-              <w:t>89</w:t>
+              <w:t>105</w:t>
             </w:r>
             <w:r>
               <w:rPr>
@@ -1024,7 +1026,7 @@
                 <w:szCs w:val="28"/>
                 <w:lang w:val="en-US"/>
               </w:rPr>
-              <w:t>85</w:t>
+              <w:t>96</w:t>
             </w:r>
             <w:r>
               <w:rPr>
@@ -1079,7 +1081,7 @@
                 <w:szCs w:val="28"/>
                 <w:lang w:val="en-US"/>
               </w:rPr>
-              <w:t>99</w:t>
+              <w:t>108</w:t>
             </w:r>
             <w:r>
               <w:rPr>
@@ -1134,7 +1136,7 @@
                 <w:szCs w:val="28"/>
                 <w:lang w:val="en-US"/>
               </w:rPr>
-              <w:t>67</w:t>
+              <w:t>68</w:t>
             </w:r>
             <w:r>
               <w:rPr>
@@ -1189,7 +1191,7 @@
                 <w:szCs w:val="28"/>
                 <w:lang w:val="en-US"/>
               </w:rPr>
-              <w:t>38</w:t>
+              <w:t>43</w:t>
             </w:r>
             <w:r>
               <w:rPr>
@@ -1402,7 +1404,7 @@
                 <w:sz w:val="44"/>
                 <w:szCs w:val="18"/>
               </w:rPr>
-              <w:t>X56</w:t>
+              <w:t>X25</w:t>
             </w:r>
             <w:r>
               <w:rPr>
@@ -1615,7 +1617,7 @@
                 <w:noProof/>
                 <w:sz w:val="28"/>
               </w:rPr>
-              <w:t>LATIFA ASA YUTIS</w:t>
+              <w:t>DANI PADMA AJI</w:t>
             </w:r>
             <w:r>
               <w:rPr>
@@ -1685,7 +1687,7 @@
                 <w:szCs w:val="28"/>
                 <w:lang w:val="en-US"/>
               </w:rPr>
-              <w:t>41</w:t>
+              <w:t>42</w:t>
             </w:r>
             <w:r>
               <w:rPr>
@@ -1777,7 +1779,7 @@
                 <w:szCs w:val="28"/>
                 <w:lang w:val="en-US"/>
               </w:rPr>
-              <w:t>55</w:t>
+              <w:t>54</w:t>
             </w:r>
             <w:r>
               <w:rPr>
@@ -1825,7 +1827,7 @@
                 <w:noProof/>
                 <w:sz w:val="28"/>
               </w:rPr>
-              <w:t>WANITA</w:t>
+              <w:t>PRIA</w:t>
             </w:r>
             <w:r>
               <w:rPr>
@@ -1905,7 +1907,7 @@
                 <w:sz w:val="24"/>
                 <w:szCs w:val="24"/>
               </w:rPr>
-              <w:t>D-III NAUTIKA POLBIT</w:t>
+              <w:t>D-III NAUTIKA MANDIRI</w:t>
             </w:r>
             <w:r>
               <w:rPr>
@@ -2060,7 +2062,7 @@
                 <w:szCs w:val="28"/>
                 <w:lang w:val="en-US"/>
               </w:rPr>
-              <w:t>60</w:t>
+              <w:t>57</w:t>
             </w:r>
             <w:r>
               <w:rPr>
@@ -2115,7 +2117,7 @@
                 <w:szCs w:val="28"/>
                 <w:lang w:val="en-US"/>
               </w:rPr>
-              <w:t>18</w:t>
+              <w:t>17</w:t>
             </w:r>
             <w:r>
               <w:rPr>
@@ -2225,7 +2227,7 @@
                 <w:szCs w:val="28"/>
                 <w:lang w:val="en-US"/>
               </w:rPr>
-              <w:t>99</w:t>
+              <w:t>95</w:t>
             </w:r>
             <w:r>
               <w:rPr>
@@ -2280,7 +2282,7 @@
                 <w:szCs w:val="28"/>
                 <w:lang w:val="en-US"/>
               </w:rPr>
-              <w:t>86</w:t>
+              <w:t>83</w:t>
             </w:r>
             <w:r>
               <w:rPr>
@@ -2335,7 +2337,7 @@
                 <w:szCs w:val="28"/>
                 <w:lang w:val="en-US"/>
               </w:rPr>
-              <w:t>107</w:t>
+              <w:t>106</w:t>
             </w:r>
             <w:r>
               <w:rPr>
@@ -2390,7 +2392,7 @@
                 <w:szCs w:val="28"/>
                 <w:lang w:val="en-US"/>
               </w:rPr>
-              <w:t>67</w:t>
+              <w:t>69</w:t>
             </w:r>
             <w:r>
               <w:rPr>
@@ -2560,991 +2562,19 @@
 <wne:recipients xmlns:wpc="http://schemas.microsoft.com/office/word/2010/wordprocessingCanvas" xmlns:cx="http://schemas.microsoft.com/office/drawing/2014/chartex" xmlns:cx1="http://schemas.microsoft.com/office/drawing/2015/9/8/chartex" xmlns:cx2="http://schemas.microsoft.com/office/drawing/2015/10/21/chartex" xmlns:cx3="http://schemas.microsoft.com/office/drawing/2016/5/9/chartex" xmlns:cx4="http://schemas.microsoft.com/office/drawing/2016/5/10/chartex" xmlns:cx5="http://schemas.microsoft.com/office/drawing/2016/5/11/chartex" xmlns:cx6="http://schemas.microsoft.com/office/drawing/2016/5/12/chartex" xmlns:cx7="http://schemas.microsoft.com/office/drawing/2016/5/13/chartex" xmlns:cx8="http://schemas.microsoft.com/office/drawing/2016/5/14/chartex" xmlns:mc="http://schemas.openxmlformats.org/markup-compatibility/2006" xmlns:aink="http://schemas.microsoft.com/office/drawing/2016/ink" xmlns:am3d="http://schemas.microsoft.com/office/drawing/2017/model3d" xmlns:o="urn:schemas-microsoft-com:office:office" xmlns:r="http://schemas.openxmlformats.org/officeDocument/2006/relationships" xmlns:m="http://schemas.openxmlformats.org/officeDocument/2006/math" xmlns:v="urn:schemas-microsoft-com:vml" xmlns:wp14="http://schemas.microsoft.com/office/word/2010/wordprocessingDrawing" xmlns:wp="http://schemas.openxmlformats.org/drawingml/2006/wordprocessingDrawing" xmlns:w10="urn:schemas-microsoft-com:office:word" xmlns:w="http://schemas.openxmlformats.org/wordprocessingml/2006/main" xmlns:w14="http://schemas.microsoft.com/office/word/2010/wordml" xmlns:w15="http://schemas.microsoft.com/office/word/2012/wordml" xmlns:w16cex="http://schemas.microsoft.com/office/word/2018/wordml/cex" xmlns:w16cid="http://schemas.microsoft.com/office/word/2016/wordml/cid" xmlns:w16="http://schemas.microsoft.com/office/word/2018/wordml" xmlns:w16sdtdh="http://schemas.microsoft.com/office/word/2020/wordml/sdtdatahash" xmlns:w16se="http://schemas.microsoft.com/office/word/2015/wordml/symex" xmlns:wpg="http://schemas.microsoft.com/office/word/2010/wordprocessingGroup" xmlns:wpi="http://schemas.microsoft.com/office/word/2010/wordprocessingInk" xmlns:wne="http://schemas.microsoft.com/office/word/2006/wordml" xmlns:wps="http://schemas.microsoft.com/office/word/2010/wordprocessingShape" mc:Ignorable="w14 w15 w16se w16cid w16 w16cex w16sdtdh wp14">
   <wne:recipientData>
     <wne:active wne:val="1"/>
-    <wne:hash wne:val="-680998885"/>
+    <wne:hash wne:val="194450369"/>
   </wne:recipientData>
   <wne:recipientData>
     <wne:active wne:val="1"/>
-    <wne:hash wne:val="-1904214733"/>
+    <wne:hash wne:val="-380036486"/>
   </wne:recipientData>
   <wne:recipientData>
     <wne:active wne:val="1"/>
-    <wne:hash wne:val="1327285690"/>
+    <wne:hash wne:val="-1278180927"/>
   </wne:recipientData>
   <wne:recipientData>
     <wne:active wne:val="1"/>
-    <wne:hash wne:val="-239620474"/>
-  </wne:recipientData>
-  <wne:recipientData>
-    <wne:active wne:val="1"/>
-    <wne:hash wne:val="-972677718"/>
-  </wne:recipientData>
-  <wne:recipientData>
-    <wne:active wne:val="1"/>
-    <wne:hash wne:val="-410251319"/>
-  </wne:recipientData>
-  <wne:recipientData>
-    <wne:active wne:val="1"/>
-    <wne:hash wne:val="1299346423"/>
-  </wne:recipientData>
-  <wne:recipientData>
-    <wne:active wne:val="1"/>
-    <wne:hash wne:val="-1968142877"/>
-  </wne:recipientData>
-  <wne:recipientData>
-    <wne:active wne:val="1"/>
-    <wne:hash wne:val="1632997147"/>
-  </wne:recipientData>
-  <wne:recipientData>
-    <wne:active wne:val="1"/>
-    <wne:hash wne:val="-1111788396"/>
-  </wne:recipientData>
-  <wne:recipientData>
-    <wne:active wne:val="1"/>
-    <wne:hash wne:val="-1978361322"/>
-  </wne:recipientData>
-  <wne:recipientData>
-    <wne:active wne:val="1"/>
-    <wne:hash wne:val="-771956932"/>
-  </wne:recipientData>
-  <wne:recipientData>
-    <wne:active wne:val="1"/>
-    <wne:hash wne:val="2034972375"/>
-  </wne:recipientData>
-  <wne:recipientData>
-    <wne:active wne:val="1"/>
-    <wne:hash wne:val="-934366084"/>
-  </wne:recipientData>
-  <wne:recipientData>
-    <wne:active wne:val="1"/>
-    <wne:hash wne:val="1488896900"/>
-  </wne:recipientData>
-  <wne:recipientData>
-    <wne:active wne:val="1"/>
-    <wne:hash wne:val="-1307182661"/>
-  </wne:recipientData>
-  <wne:recipientData>
-    <wne:active wne:val="1"/>
-    <wne:hash wne:val="1731161853"/>
-  </wne:recipientData>
-  <wne:recipientData>
-    <wne:active wne:val="1"/>
-    <wne:hash wne:val="-590098604"/>
-  </wne:recipientData>
-  <wne:recipientData>
-    <wne:active wne:val="1"/>
-    <wne:hash wne:val="1558494031"/>
-  </wne:recipientData>
-  <wne:recipientData>
-    <wne:active wne:val="1"/>
-    <wne:hash wne:val="-1503534681"/>
-  </wne:recipientData>
-  <wne:recipientData>
-    <wne:active wne:val="1"/>
-    <wne:hash wne:val="-541351635"/>
-  </wne:recipientData>
-  <wne:recipientData>
-    <wne:active wne:val="1"/>
-    <wne:hash wne:val="-247808231"/>
-  </wne:recipientData>
-  <wne:recipientData>
-    <wne:active wne:val="1"/>
-    <wne:hash wne:val="1509957819"/>
-  </wne:recipientData>
-  <wne:recipientData>
-    <wne:active wne:val="1"/>
-    <wne:hash wne:val="1700131255"/>
-  </wne:recipientData>
-  <wne:recipientData>
-    <wne:active wne:val="1"/>
-    <wne:hash wne:val="1873615637"/>
-  </wne:recipientData>
-  <wne:recipientData>
-    <wne:active wne:val="1"/>
-    <wne:hash wne:val="-382684120"/>
-  </wne:recipientData>
-  <wne:recipientData>
-    <wne:active wne:val="1"/>
-    <wne:hash wne:val="797677744"/>
-  </wne:recipientData>
-  <wne:recipientData>
-    <wne:active wne:val="1"/>
-    <wne:hash wne:val="-1934628287"/>
-  </wne:recipientData>
-  <wne:recipientData>
-    <wne:active wne:val="1"/>
-    <wne:hash wne:val="337685308"/>
-  </wne:recipientData>
-  <wne:recipientData>
-    <wne:active wne:val="1"/>
-    <wne:hash wne:val="-961800466"/>
-  </wne:recipientData>
-  <wne:recipientData>
-    <wne:active wne:val="1"/>
-    <wne:hash wne:val="184211863"/>
-  </wne:recipientData>
-  <wne:recipientData>
-    <wne:active wne:val="1"/>
-    <wne:hash wne:val="1732187456"/>
-  </wne:recipientData>
-  <wne:recipientData>
-    <wne:active wne:val="1"/>
-    <wne:hash wne:val="-818017879"/>
-  </wne:recipientData>
-  <wne:recipientData>
-    <wne:active wne:val="1"/>
-    <wne:hash wne:val="1457855179"/>
-  </wne:recipientData>
-  <wne:recipientData>
-    <wne:active wne:val="1"/>
-    <wne:hash wne:val="-153242610"/>
-  </wne:recipientData>
-  <wne:recipientData>
-    <wne:active wne:val="1"/>
-    <wne:hash wne:val="2014530859"/>
-  </wne:recipientData>
-  <wne:recipientData>
-    <wne:active wne:val="1"/>
-    <wne:hash wne:val="1535823248"/>
-  </wne:recipientData>
-  <wne:recipientData>
-    <wne:active wne:val="1"/>
-    <wne:hash wne:val="-887453656"/>
-  </wne:recipientData>
-  <wne:recipientData>
-    <wne:active wne:val="1"/>
-    <wne:hash wne:val="941419366"/>
-  </wne:recipientData>
-  <wne:recipientData>
-    <wne:active wne:val="1"/>
-    <wne:hash wne:val="680460455"/>
-  </wne:recipientData>
-  <wne:recipientData>
-    <wne:active wne:val="1"/>
-    <wne:hash wne:val="-294420193"/>
-  </wne:recipientData>
-  <wne:recipientData>
-    <wne:active wne:val="1"/>
-    <wne:hash wne:val="-1129613296"/>
-  </wne:recipientData>
-  <wne:recipientData>
-    <wne:active wne:val="1"/>
-    <wne:hash wne:val="186962662"/>
-  </wne:recipientData>
-  <wne:recipientData>
-    <wne:active wne:val="1"/>
-    <wne:hash wne:val="-1357656837"/>
-  </wne:recipientData>
-  <wne:recipientData>
-    <wne:active wne:val="1"/>
-    <wne:hash wne:val="2075432666"/>
-  </wne:recipientData>
-  <wne:recipientData>
-    <wne:active wne:val="1"/>
-    <wne:hash wne:val="1891872113"/>
-  </wne:recipientData>
-  <wne:recipientData>
-    <wne:active wne:val="1"/>
-    <wne:hash wne:val="1739608478"/>
-  </wne:recipientData>
-  <wne:recipientData>
-    <wne:active wne:val="1"/>
-    <wne:hash wne:val="1860481984"/>
-  </wne:recipientData>
-  <wne:recipientData>
-    <wne:active wne:val="1"/>
-    <wne:hash wne:val="370588733"/>
-  </wne:recipientData>
-  <wne:recipientData>
-    <wne:active wne:val="1"/>
-    <wne:hash wne:val="-1261298414"/>
-  </wne:recipientData>
-  <wne:recipientData>
-    <wne:active wne:val="1"/>
-    <wne:hash wne:val="1459078110"/>
-  </wne:recipientData>
-  <wne:recipientData>
-    <wne:active wne:val="1"/>
-    <wne:hash wne:val="1708803587"/>
-  </wne:recipientData>
-  <wne:recipientData>
-    <wne:active wne:val="1"/>
-    <wne:hash wne:val="-2066322964"/>
-  </wne:recipientData>
-  <wne:recipientData>
-    <wne:active wne:val="1"/>
-    <wne:hash wne:val="-279403774"/>
-  </wne:recipientData>
-  <wne:recipientData>
-    <wne:active wne:val="1"/>
-    <wne:hash wne:val="-1851411756"/>
-  </wne:recipientData>
-  <wne:recipientData>
-    <wne:active wne:val="1"/>
-    <wne:hash wne:val="256036753"/>
-  </wne:recipientData>
-  <wne:recipientData>
-    <wne:active wne:val="1"/>
-    <wne:hash wne:val="1499258741"/>
-  </wne:recipientData>
-  <wne:recipientData>
-    <wne:active wne:val="1"/>
-    <wne:hash wne:val="861838733"/>
-  </wne:recipientData>
-  <wne:recipientData>
-    <wne:active wne:val="1"/>
-    <wne:hash wne:val="-1200636425"/>
-  </wne:recipientData>
-  <wne:recipientData>
-    <wne:active wne:val="1"/>
-    <wne:hash wne:val="-1242395835"/>
-  </wne:recipientData>
-  <wne:recipientData>
-    <wne:active wne:val="1"/>
-    <wne:hash wne:val="330284332"/>
-  </wne:recipientData>
-  <wne:recipientData>
-    <wne:active wne:val="1"/>
-    <wne:hash wne:val="-213529657"/>
-  </wne:recipientData>
-  <wne:recipientData>
-    <wne:active wne:val="1"/>
-    <wne:hash wne:val="1590278678"/>
-  </wne:recipientData>
-  <wne:recipientData>
-    <wne:active wne:val="1"/>
-    <wne:hash wne:val="-247395675"/>
-  </wne:recipientData>
-  <wne:recipientData>
-    <wne:active wne:val="1"/>
-    <wne:hash wne:val="1237186319"/>
-  </wne:recipientData>
-  <wne:recipientData>
-    <wne:active wne:val="1"/>
-    <wne:hash wne:val="-866244207"/>
-  </wne:recipientData>
-  <wne:recipientData>
-    <wne:active wne:val="1"/>
-    <wne:hash wne:val="307243932"/>
-  </wne:recipientData>
-  <wne:recipientData>
-    <wne:active wne:val="1"/>
-    <wne:hash wne:val="328453078"/>
-  </wne:recipientData>
-  <wne:recipientData>
-    <wne:active wne:val="1"/>
-    <wne:hash wne:val="718413128"/>
-  </wne:recipientData>
-  <wne:recipientData>
-    <wne:active wne:val="1"/>
-    <wne:hash wne:val="645656480"/>
-  </wne:recipientData>
-  <wne:recipientData>
-    <wne:active wne:val="1"/>
-    <wne:hash wne:val="-1750936470"/>
-  </wne:recipientData>
-  <wne:recipientData>
-    <wne:active wne:val="1"/>
-    <wne:hash wne:val="-1252861149"/>
-  </wne:recipientData>
-  <wne:recipientData>
-    <wne:active wne:val="1"/>
-    <wne:hash wne:val="1123255115"/>
-  </wne:recipientData>
-  <wne:recipientData>
-    <wne:active wne:val="1"/>
-    <wne:hash wne:val="-370059667"/>
-  </wne:recipientData>
-  <wne:recipientData>
-    <wne:active wne:val="1"/>
-    <wne:hash wne:val="1272642106"/>
-  </wne:recipientData>
-  <wne:recipientData>
-    <wne:active wne:val="1"/>
-    <wne:hash wne:val="-720096126"/>
-  </wne:recipientData>
-  <wne:recipientData>
-    <wne:active wne:val="1"/>
-    <wne:hash wne:val="-2135998011"/>
-  </wne:recipientData>
-  <wne:recipientData>
-    <wne:active wne:val="1"/>
-    <wne:hash wne:val="-154384636"/>
-  </wne:recipientData>
-  <wne:recipientData>
-    <wne:active wne:val="1"/>
-    <wne:hash wne:val="-1050293094"/>
-  </wne:recipientData>
-  <wne:recipientData>
-    <wne:active wne:val="1"/>
-    <wne:hash wne:val="1987262972"/>
-  </wne:recipientData>
-  <wne:recipientData>
-    <wne:active wne:val="1"/>
-    <wne:hash wne:val="-1074174343"/>
-  </wne:recipientData>
-  <wne:recipientData>
-    <wne:active wne:val="1"/>
-    <wne:hash wne:val="1603134628"/>
-  </wne:recipientData>
-  <wne:recipientData>
-    <wne:active wne:val="1"/>
-    <wne:hash wne:val="1029099720"/>
-  </wne:recipientData>
-  <wne:recipientData>
-    <wne:active wne:val="1"/>
-    <wne:hash wne:val="-152834564"/>
-  </wne:recipientData>
-  <wne:recipientData>
-    <wne:active wne:val="1"/>
-    <wne:hash wne:val="-1008200160"/>
-  </wne:recipientData>
-  <wne:recipientData>
-    <wne:active wne:val="1"/>
-    <wne:hash wne:val="-2013851479"/>
-  </wne:recipientData>
-  <wne:recipientData>
-    <wne:active wne:val="1"/>
-    <wne:hash wne:val="1865368453"/>
-  </wne:recipientData>
-  <wne:recipientData>
-    <wne:active wne:val="1"/>
-    <wne:hash wne:val="1087549828"/>
-  </wne:recipientData>
-  <wne:recipientData>
-    <wne:active wne:val="1"/>
-    <wne:hash wne:val="-1178149905"/>
-  </wne:recipientData>
-  <wne:recipientData>
-    <wne:active wne:val="1"/>
-    <wne:hash wne:val="-183518484"/>
-  </wne:recipientData>
-  <wne:recipientData>
-    <wne:active wne:val="1"/>
-    <wne:hash wne:val="-1424128995"/>
-  </wne:recipientData>
-  <wne:recipientData>
-    <wne:active wne:val="1"/>
-    <wne:hash wne:val="722231997"/>
-  </wne:recipientData>
-  <wne:recipientData>
-    <wne:active wne:val="1"/>
-    <wne:hash wne:val="-581014059"/>
-  </wne:recipientData>
-  <wne:recipientData>
-    <wne:active wne:val="1"/>
-    <wne:hash wne:val="1929967465"/>
-  </wne:recipientData>
-  <wne:recipientData>
-    <wne:active wne:val="1"/>
-    <wne:hash wne:val="-1875253784"/>
-  </wne:recipientData>
-  <wne:recipientData>
-    <wne:active wne:val="1"/>
-    <wne:hash wne:val="450023361"/>
-  </wne:recipientData>
-  <wne:recipientData>
-    <wne:active wne:val="1"/>
-    <wne:hash wne:val="-727066462"/>
-  </wne:recipientData>
-  <wne:recipientData>
-    <wne:active wne:val="1"/>
-    <wne:hash wne:val="-1303224118"/>
-  </wne:recipientData>
-  <wne:recipientData>
-    <wne:active wne:val="1"/>
-    <wne:hash wne:val="416485462"/>
-  </wne:recipientData>
-  <wne:recipientData>
-    <wne:active wne:val="1"/>
-    <wne:hash wne:val="-481701439"/>
-  </wne:recipientData>
-  <wne:recipientData>
-    <wne:active wne:val="1"/>
-    <wne:hash wne:val="-660717939"/>
-  </wne:recipientData>
-  <wne:recipientData>
-    <wne:active wne:val="1"/>
-    <wne:hash wne:val="1812054068"/>
-  </wne:recipientData>
-  <wne:recipientData>
-    <wne:active wne:val="1"/>
-    <wne:hash wne:val="1321810028"/>
-  </wne:recipientData>
-  <wne:recipientData>
-    <wne:active wne:val="1"/>
-    <wne:hash wne:val="-173891873"/>
-  </wne:recipientData>
-  <wne:recipientData>
-    <wne:active wne:val="1"/>
-    <wne:hash wne:val="1661256155"/>
-  </wne:recipientData>
-  <wne:recipientData>
-    <wne:active wne:val="1"/>
-    <wne:hash wne:val="-1879095006"/>
-  </wne:recipientData>
-  <wne:recipientData>
-    <wne:active wne:val="1"/>
-    <wne:hash wne:val="1882166927"/>
-  </wne:recipientData>
-  <wne:recipientData>
-    <wne:active wne:val="1"/>
-    <wne:hash wne:val="660693341"/>
-  </wne:recipientData>
-  <wne:recipientData>
-    <wne:active wne:val="1"/>
-    <wne:hash wne:val="-1856139088"/>
-  </wne:recipientData>
-  <wne:recipientData>
-    <wne:active wne:val="1"/>
-    <wne:hash wne:val="1542559481"/>
-  </wne:recipientData>
-  <wne:recipientData>
-    <wne:active wne:val="1"/>
-    <wne:hash wne:val="-364219229"/>
-  </wne:recipientData>
-  <wne:recipientData>
-    <wne:active wne:val="1"/>
-    <wne:hash wne:val="752045693"/>
-  </wne:recipientData>
-  <wne:recipientData>
-    <wne:active wne:val="1"/>
-    <wne:hash wne:val="1873225016"/>
-  </wne:recipientData>
-  <wne:recipientData>
-    <wne:active wne:val="1"/>
-    <wne:hash wne:val="-843985999"/>
-  </wne:recipientData>
-  <wne:recipientData>
-    <wne:active wne:val="1"/>
-    <wne:hash wne:val="1727432492"/>
-  </wne:recipientData>
-  <wne:recipientData>
-    <wne:active wne:val="1"/>
-    <wne:hash wne:val="466078083"/>
-  </wne:recipientData>
-  <wne:recipientData>
-    <wne:active wne:val="1"/>
-    <wne:hash wne:val="-1840830906"/>
-  </wne:recipientData>
-  <wne:recipientData>
-    <wne:active wne:val="1"/>
-    <wne:hash wne:val="2080556160"/>
-  </wne:recipientData>
-  <wne:recipientData>
-    <wne:active wne:val="1"/>
-    <wne:hash wne:val="-349471770"/>
-  </wne:recipientData>
-  <wne:recipientData>
-    <wne:active wne:val="1"/>
-    <wne:hash wne:val="-2132530077"/>
-  </wne:recipientData>
-  <wne:recipientData>
-    <wne:active wne:val="1"/>
-    <wne:hash wne:val="-1527761767"/>
-  </wne:recipientData>
-  <wne:recipientData>
-    <wne:active wne:val="1"/>
-    <wne:hash wne:val="-1018299334"/>
-  </wne:recipientData>
-  <wne:recipientData>
-    <wne:active wne:val="1"/>
-    <wne:hash wne:val="-348410553"/>
-  </wne:recipientData>
-  <wne:recipientData>
-    <wne:active wne:val="1"/>
-    <wne:hash wne:val="1223046335"/>
-  </wne:recipientData>
-  <wne:recipientData>
-    <wne:active wne:val="1"/>
-    <wne:hash wne:val="1275638252"/>
-  </wne:recipientData>
-  <wne:recipientData>
-    <wne:active wne:val="1"/>
-    <wne:hash wne:val="516192047"/>
-  </wne:recipientData>
-  <wne:recipientData>
-    <wne:active wne:val="1"/>
-    <wne:hash wne:val="709339249"/>
-  </wne:recipientData>
-  <wne:recipientData>
-    <wne:active wne:val="1"/>
-    <wne:hash wne:val="-1497334172"/>
-  </wne:recipientData>
-  <wne:recipientData>
-    <wne:active wne:val="1"/>
-    <wne:hash wne:val="1209634727"/>
-  </wne:recipientData>
-  <wne:recipientData>
-    <wne:active wne:val="1"/>
-    <wne:hash wne:val="-1465855433"/>
-  </wne:recipientData>
-  <wne:recipientData>
-    <wne:active wne:val="1"/>
-    <wne:hash wne:val="1494025771"/>
-  </wne:recipientData>
-  <wne:recipientData>
-    <wne:active wne:val="1"/>
-    <wne:hash wne:val="697726255"/>
-  </wne:recipientData>
-  <wne:recipientData>
-    <wne:active wne:val="1"/>
-    <wne:hash wne:val="375642648"/>
-  </wne:recipientData>
-  <wne:recipientData>
-    <wne:active wne:val="1"/>
-    <wne:hash wne:val="-1027564070"/>
-  </wne:recipientData>
-  <wne:recipientData>
-    <wne:active wne:val="1"/>
-    <wne:hash wne:val="915233573"/>
-  </wne:recipientData>
-  <wne:recipientData>
-    <wne:active wne:val="1"/>
-    <wne:hash wne:val="-100978489"/>
-  </wne:recipientData>
-  <wne:recipientData>
-    <wne:active wne:val="1"/>
-    <wne:hash wne:val="-352903061"/>
-  </wne:recipientData>
-  <wne:recipientData>
-    <wne:active wne:val="1"/>
-    <wne:hash wne:val="66095460"/>
-  </wne:recipientData>
-  <wne:recipientData>
-    <wne:active wne:val="1"/>
-    <wne:hash wne:val="344116284"/>
-  </wne:recipientData>
-  <wne:recipientData>
-    <wne:active wne:val="1"/>
-    <wne:hash wne:val="-1094929813"/>
-  </wne:recipientData>
-  <wne:recipientData>
-    <wne:active wne:val="1"/>
-    <wne:hash wne:val="-1260922079"/>
-  </wne:recipientData>
-  <wne:recipientData>
-    <wne:active wne:val="1"/>
-    <wne:hash wne:val="1701128846"/>
-  </wne:recipientData>
-  <wne:recipientData>
-    <wne:active wne:val="1"/>
-    <wne:hash wne:val="1071958134"/>
-  </wne:recipientData>
-  <wne:recipientData>
-    <wne:active wne:val="1"/>
-    <wne:hash wne:val="153413971"/>
-  </wne:recipientData>
-  <wne:recipientData>
-    <wne:active wne:val="1"/>
-    <wne:hash wne:val="-1033779733"/>
-  </wne:recipientData>
-  <wne:recipientData>
-    <wne:active wne:val="1"/>
-    <wne:hash wne:val="-37919191"/>
-  </wne:recipientData>
-  <wne:recipientData>
-    <wne:active wne:val="1"/>
-    <wne:hash wne:val="-1270271547"/>
-  </wne:recipientData>
-  <wne:recipientData>
-    <wne:active wne:val="1"/>
-    <wne:hash wne:val="1370943133"/>
-  </wne:recipientData>
-  <wne:recipientData>
-    <wne:active wne:val="1"/>
-    <wne:hash wne:val="1520978028"/>
-  </wne:recipientData>
-  <wne:recipientData>
-    <wne:active wne:val="1"/>
-    <wne:hash wne:val="1341886671"/>
-  </wne:recipientData>
-  <wne:recipientData>
-    <wne:active wne:val="1"/>
-    <wne:hash wne:val="-690830647"/>
-  </wne:recipientData>
-  <wne:recipientData>
-    <wne:active wne:val="1"/>
-    <wne:hash wne:val="2090636105"/>
-  </wne:recipientData>
-  <wne:recipientData>
-    <wne:active wne:val="1"/>
-    <wne:hash wne:val="117876595"/>
-  </wne:recipientData>
-  <wne:recipientData>
-    <wne:active wne:val="1"/>
-    <wne:hash wne:val="586096573"/>
-  </wne:recipientData>
-  <wne:recipientData>
-    <wne:active wne:val="1"/>
-    <wne:hash wne:val="-685177074"/>
-  </wne:recipientData>
-  <wne:recipientData>
-    <wne:active wne:val="1"/>
-    <wne:hash wne:val="-1243976735"/>
-  </wne:recipientData>
-  <wne:recipientData>
-    <wne:active wne:val="1"/>
-    <wne:hash wne:val="-1752769575"/>
-  </wne:recipientData>
-  <wne:recipientData>
-    <wne:active wne:val="1"/>
-    <wne:hash wne:val="1196256278"/>
-  </wne:recipientData>
-  <wne:recipientData>
-    <wne:active wne:val="1"/>
-    <wne:hash wne:val="1604767172"/>
-  </wne:recipientData>
-  <wne:recipientData>
-    <wne:active wne:val="1"/>
-    <wne:hash wne:val="470330291"/>
-  </wne:recipientData>
-  <wne:recipientData>
-    <wne:active wne:val="1"/>
-    <wne:hash wne:val="1462937521"/>
-  </wne:recipientData>
-  <wne:recipientData>
-    <wne:active wne:val="1"/>
-    <wne:hash wne:val="1650413596"/>
-  </wne:recipientData>
-  <wne:recipientData>
-    <wne:active wne:val="1"/>
-    <wne:hash wne:val="-1574001004"/>
-  </wne:recipientData>
-  <wne:recipientData>
-    <wne:active wne:val="1"/>
-    <wne:hash wne:val="-1281958345"/>
-  </wne:recipientData>
-  <wne:recipientData>
-    <wne:active wne:val="1"/>
-    <wne:hash wne:val="1406237605"/>
-  </wne:recipientData>
-  <wne:recipientData>
-    <wne:active wne:val="1"/>
-    <wne:hash wne:val="33034356"/>
-  </wne:recipientData>
-  <wne:recipientData>
-    <wne:active wne:val="1"/>
-    <wne:hash wne:val="-917636086"/>
-  </wne:recipientData>
-  <wne:recipientData>
-    <wne:active wne:val="1"/>
-    <wne:hash wne:val="-1311846140"/>
-  </wne:recipientData>
-  <wne:recipientData>
-    <wne:active wne:val="1"/>
-    <wne:hash wne:val="1187663604"/>
-  </wne:recipientData>
-  <wne:recipientData>
-    <wne:active wne:val="1"/>
-    <wne:hash wne:val="-524349392"/>
-  </wne:recipientData>
-  <wne:recipientData>
-    <wne:active wne:val="1"/>
-    <wne:hash wne:val="1228845196"/>
-  </wne:recipientData>
-  <wne:recipientData>
-    <wne:active wne:val="1"/>
-    <wne:hash wne:val="-285125329"/>
-  </wne:recipientData>
-  <wne:recipientData>
-    <wne:active wne:val="1"/>
-    <wne:hash wne:val="-711133500"/>
-  </wne:recipientData>
-  <wne:recipientData>
-    <wne:active wne:val="1"/>
-    <wne:hash wne:val="1811037175"/>
-  </wne:recipientData>
-  <wne:recipientData>
-    <wne:active wne:val="1"/>
-    <wne:hash wne:val="173843023"/>
-  </wne:recipientData>
-  <wne:recipientData>
-    <wne:active wne:val="1"/>
-    <wne:hash wne:val="590048003"/>
-  </wne:recipientData>
-  <wne:recipientData>
-    <wne:active wne:val="1"/>
-    <wne:hash wne:val="-6634999"/>
-  </wne:recipientData>
-  <wne:recipientData>
-    <wne:active wne:val="1"/>
-    <wne:hash wne:val="-460184265"/>
-  </wne:recipientData>
-  <wne:recipientData>
-    <wne:active wne:val="1"/>
-    <wne:hash wne:val="-1542206974"/>
-  </wne:recipientData>
-  <wne:recipientData>
-    <wne:active wne:val="1"/>
-    <wne:hash wne:val="1173323049"/>
-  </wne:recipientData>
-  <wne:recipientData>
-    <wne:active wne:val="1"/>
-    <wne:hash wne:val="1642137433"/>
-  </wne:recipientData>
-  <wne:recipientData>
-    <wne:active wne:val="1"/>
-    <wne:hash wne:val="411802796"/>
-  </wne:recipientData>
-  <wne:recipientData>
-    <wne:active wne:val="1"/>
-    <wne:hash wne:val="1443809165"/>
-  </wne:recipientData>
-  <wne:recipientData>
-    <wne:active wne:val="1"/>
-    <wne:hash wne:val="336459312"/>
-  </wne:recipientData>
-  <wne:recipientData>
-    <wne:active wne:val="1"/>
-    <wne:hash wne:val="739365219"/>
-  </wne:recipientData>
-  <wne:recipientData>
-    <wne:active wne:val="1"/>
-    <wne:hash wne:val="1853371420"/>
-  </wne:recipientData>
-  <wne:recipientData>
-    <wne:active wne:val="1"/>
-    <wne:hash wne:val="-1863253143"/>
-  </wne:recipientData>
-  <wne:recipientData>
-    <wne:active wne:val="1"/>
-    <wne:hash wne:val="1343935040"/>
-  </wne:recipientData>
-  <wne:recipientData>
-    <wne:active wne:val="1"/>
-    <wne:hash wne:val="1391359000"/>
-  </wne:recipientData>
-  <wne:recipientData>
-    <wne:active wne:val="1"/>
-    <wne:hash wne:val="1923182723"/>
-  </wne:recipientData>
-  <wne:recipientData>
-    <wne:active wne:val="1"/>
-    <wne:hash wne:val="-1556607090"/>
-  </wne:recipientData>
-  <wne:recipientData>
-    <wne:active wne:val="1"/>
-    <wne:hash wne:val="902662293"/>
-  </wne:recipientData>
-  <wne:recipientData>
-    <wne:active wne:val="1"/>
-    <wne:hash wne:val="-589118571"/>
-  </wne:recipientData>
-  <wne:recipientData>
-    <wne:active wne:val="1"/>
-    <wne:hash wne:val="-1892418911"/>
-  </wne:recipientData>
-  <wne:recipientData>
-    <wne:active wne:val="1"/>
-    <wne:hash wne:val="1999540120"/>
-  </wne:recipientData>
-  <wne:recipientData>
-    <wne:active wne:val="1"/>
-    <wne:hash wne:val="-370199947"/>
-  </wne:recipientData>
-  <wne:recipientData>
-    <wne:active wne:val="1"/>
-    <wne:hash wne:val="-1337255087"/>
-  </wne:recipientData>
-  <wne:recipientData>
-    <wne:active wne:val="1"/>
-    <wne:hash wne:val="282134737"/>
-  </wne:recipientData>
-  <wne:recipientData>
-    <wne:active wne:val="1"/>
-    <wne:hash wne:val="141739563"/>
-  </wne:recipientData>
-  <wne:recipientData>
-    <wne:active wne:val="1"/>
-    <wne:hash wne:val="426991051"/>
-  </wne:recipientData>
-  <wne:recipientData>
-    <wne:active wne:val="1"/>
-    <wne:hash wne:val="1834919433"/>
-  </wne:recipientData>
-  <wne:recipientData>
-    <wne:active wne:val="1"/>
-    <wne:hash wne:val="2019792074"/>
-  </wne:recipientData>
-  <wne:recipientData>
-    <wne:active wne:val="1"/>
-    <wne:hash wne:val="594275934"/>
-  </wne:recipientData>
-  <wne:recipientData>
-    <wne:active wne:val="1"/>
-    <wne:hash wne:val="1402764161"/>
-  </wne:recipientData>
-  <wne:recipientData>
-    <wne:active wne:val="1"/>
-    <wne:hash wne:val="881392002"/>
-  </wne:recipientData>
-  <wne:recipientData>
-    <wne:active wne:val="1"/>
-    <wne:hash wne:val="-289634742"/>
-  </wne:recipientData>
-  <wne:recipientData>
-    <wne:active wne:val="1"/>
-    <wne:hash wne:val="-1431942339"/>
-  </wne:recipientData>
-  <wne:recipientData>
-    <wne:active wne:val="1"/>
-    <wne:hash wne:val="925008950"/>
-  </wne:recipientData>
-  <wne:recipientData>
-    <wne:active wne:val="1"/>
-    <wne:hash wne:val="-1657895041"/>
-  </wne:recipientData>
-  <wne:recipientData>
-    <wne:active wne:val="1"/>
-    <wne:hash wne:val="-84413319"/>
-  </wne:recipientData>
-  <wne:recipientData>
-    <wne:active wne:val="1"/>
-    <wne:hash wne:val="1855254843"/>
-  </wne:recipientData>
-  <wne:recipientData>
-    <wne:active wne:val="1"/>
-    <wne:hash wne:val="-375498820"/>
-  </wne:recipientData>
-  <wne:recipientData>
-    <wne:active wne:val="1"/>
-    <wne:hash wne:val="289654603"/>
-  </wne:recipientData>
-  <wne:recipientData>
-    <wne:active wne:val="1"/>
-    <wne:hash wne:val="-798310931"/>
-  </wne:recipientData>
-  <wne:recipientData>
-    <wne:active wne:val="1"/>
-    <wne:hash wne:val="256337946"/>
-  </wne:recipientData>
-  <wne:recipientData>
-    <wne:active wne:val="1"/>
-    <wne:hash wne:val="990310188"/>
-  </wne:recipientData>
-  <wne:recipientData>
-    <wne:active wne:val="1"/>
-    <wne:hash wne:val="1841076499"/>
-  </wne:recipientData>
-  <wne:recipientData>
-    <wne:active wne:val="1"/>
-    <wne:hash wne:val="468569815"/>
-  </wne:recipientData>
-  <wne:recipientData>
-    <wne:active wne:val="1"/>
-    <wne:hash wne:val="771925820"/>
-  </wne:recipientData>
-  <wne:recipientData>
-    <wne:active wne:val="1"/>
-    <wne:hash wne:val="-828754769"/>
-  </wne:recipientData>
-  <wne:recipientData>
-    <wne:active wne:val="1"/>
-    <wne:hash wne:val="1963815438"/>
-  </wne:recipientData>
-  <wne:recipientData>
-    <wne:active wne:val="1"/>
-    <wne:hash wne:val="1581230306"/>
-  </wne:recipientData>
-  <wne:recipientData>
-    <wne:active wne:val="1"/>
-    <wne:hash wne:val="1629132830"/>
-  </wne:recipientData>
-  <wne:recipientData>
-    <wne:active wne:val="1"/>
-    <wne:hash wne:val="258031702"/>
-  </wne:recipientData>
-  <wne:recipientData>
-    <wne:active wne:val="1"/>
-    <wne:hash wne:val="-298862188"/>
-  </wne:recipientData>
-  <wne:recipientData>
-    <wne:active wne:val="1"/>
-    <wne:hash wne:val="779792430"/>
-  </wne:recipientData>
-  <wne:recipientData>
-    <wne:active wne:val="1"/>
-    <wne:hash wne:val="1766656782"/>
-  </wne:recipientData>
-  <wne:recipientData>
-    <wne:active wne:val="1"/>
-    <wne:hash wne:val="1053176121"/>
-  </wne:recipientData>
-  <wne:recipientData>
-    <wne:active wne:val="1"/>
-    <wne:hash wne:val="-1951370641"/>
-  </wne:recipientData>
-  <wne:recipientData>
-    <wne:active wne:val="1"/>
-    <wne:hash wne:val="1582346305"/>
-  </wne:recipientData>
-  <wne:recipientData>
-    <wne:active wne:val="1"/>
-    <wne:hash wne:val="859977348"/>
-  </wne:recipientData>
-  <wne:recipientData>
-    <wne:active wne:val="1"/>
-    <wne:hash wne:val="-295896130"/>
-  </wne:recipientData>
-  <wne:recipientData>
-    <wne:active wne:val="1"/>
-    <wne:hash wne:val="527418944"/>
-  </wne:recipientData>
-  <wne:recipientData>
-    <wne:active wne:val="1"/>
-    <wne:hash wne:val="-1318228918"/>
-  </wne:recipientData>
-  <wne:recipientData>
-    <wne:active wne:val="1"/>
-    <wne:hash wne:val="-402824045"/>
-  </wne:recipientData>
-  <wne:recipientData>
-    <wne:active wne:val="1"/>
-    <wne:hash wne:val="718890831"/>
-  </wne:recipientData>
-  <wne:recipientData>
-    <wne:active wne:val="1"/>
-    <wne:hash wne:val="-1932209120"/>
-  </wne:recipientData>
-  <wne:recipientData>
-    <wne:active wne:val="1"/>
-    <wne:hash wne:val="-489032575"/>
-  </wne:recipientData>
-  <wne:recipientData>
-    <wne:active wne:val="1"/>
-    <wne:hash wne:val="1710251213"/>
-  </wne:recipientData>
-  <wne:recipientData>
-    <wne:active wne:val="1"/>
-    <wne:hash wne:val="580191588"/>
-  </wne:recipientData>
-  <wne:recipientData>
-    <wne:active wne:val="1"/>
-    <wne:hash wne:val="-596319904"/>
-  </wne:recipientData>
-  <wne:recipientData>
-    <wne:active wne:val="1"/>
-    <wne:hash wne:val="-1230859660"/>
-  </wne:recipientData>
-  <wne:recipientData>
-    <wne:active wne:val="1"/>
-    <wne:hash wne:val="-920180953"/>
-  </wne:recipientData>
-  <wne:recipientData>
-    <wne:active wne:val="1"/>
-    <wne:hash wne:val="-1707809735"/>
-  </wne:recipientData>
-  <wne:recipientData>
-    <wne:active wne:val="1"/>
-    <wne:hash wne:val="306215550"/>
-  </wne:recipientData>
-  <wne:recipientData>
-    <wne:active wne:val="1"/>
-    <wne:hash wne:val="-1298814829"/>
-  </wne:recipientData>
-  <wne:recipientData>
-    <wne:active wne:val="1"/>
-    <wne:hash wne:val="1565698006"/>
+    <wne:hash wne:val="-1967254894"/>
   </wne:recipientData>
 </wne:recipients>
 </file>

</xml_diff>

<commit_message>
cetak pdu beda warna
</commit_message>
<xml_diff>
--- a/27. TARUNA 2021-2 E(K_1) N(K_2) T(K_3)/Setting Baju (Hal depan) A4 PDU.docx
+++ b/27. TARUNA 2021-2 E(K_1) N(K_2) T(K_3)/Setting Baju (Hal depan) A4 PDU.docx
@@ -146,7 +146,7 @@
                 <w:sz w:val="44"/>
                 <w:szCs w:val="18"/>
               </w:rPr>
-              <w:t>X24</w:t>
+              <w:t>X103</w:t>
             </w:r>
             <w:r>
               <w:rPr>
@@ -176,7 +176,6 @@
                 <w:lang w:val="en-US"/>
               </w:rPr>
             </w:pPr>
-            <w:proofErr w:type="spellStart"/>
             <w:r>
               <w:rPr>
                 <w:rFonts w:ascii="Source Sans Pro" w:hAnsi="Source Sans Pro"/>
@@ -184,49 +183,8 @@
                 <w:szCs w:val="17"/>
                 <w:lang w:val="en-US"/>
               </w:rPr>
-              <w:t>Praktisi</w:t>
-            </w:r>
-            <w:proofErr w:type="spellEnd"/>
-            <w:r>
-              <w:rPr>
-                <w:rFonts w:ascii="Source Sans Pro" w:hAnsi="Source Sans Pro"/>
-                <w:sz w:val="17"/>
-                <w:szCs w:val="17"/>
-                <w:lang w:val="en-US"/>
-              </w:rPr>
-              <w:t xml:space="preserve"> </w:t>
-            </w:r>
-            <w:proofErr w:type="spellStart"/>
-            <w:r>
-              <w:rPr>
-                <w:rFonts w:ascii="Source Sans Pro" w:hAnsi="Source Sans Pro"/>
-                <w:sz w:val="17"/>
-                <w:szCs w:val="17"/>
-                <w:lang w:val="en-US"/>
-              </w:rPr>
-              <w:t>Seragam</w:t>
-            </w:r>
-            <w:proofErr w:type="spellEnd"/>
-            <w:r>
-              <w:rPr>
-                <w:rFonts w:ascii="Source Sans Pro" w:hAnsi="Source Sans Pro"/>
-                <w:sz w:val="17"/>
-                <w:szCs w:val="17"/>
-                <w:lang w:val="en-US"/>
-              </w:rPr>
-              <w:t xml:space="preserve"> Dinas 30 </w:t>
-            </w:r>
-            <w:proofErr w:type="spellStart"/>
-            <w:r>
-              <w:rPr>
-                <w:rFonts w:ascii="Source Sans Pro" w:hAnsi="Source Sans Pro"/>
-                <w:sz w:val="17"/>
-                <w:szCs w:val="17"/>
-                <w:lang w:val="en-US"/>
-              </w:rPr>
-              <w:t>Tahun</w:t>
-            </w:r>
-            <w:proofErr w:type="spellEnd"/>
+              <w:t>Praktisi Seragam Dinas 30 Tahun</w:t>
+            </w:r>
           </w:p>
           <w:p>
             <w:pPr>
@@ -359,7 +317,7 @@
                 <w:noProof/>
                 <w:sz w:val="28"/>
               </w:rPr>
-              <w:t>DANANG DWI LAKSONO</w:t>
+              <w:t>WAHYU MUCHLIS</w:t>
             </w:r>
             <w:r>
               <w:rPr>
@@ -429,7 +387,7 @@
                 <w:szCs w:val="28"/>
                 <w:lang w:val="en-US"/>
               </w:rPr>
-              <w:t>41</w:t>
+              <w:t>45</w:t>
             </w:r>
             <w:r>
               <w:rPr>
@@ -467,7 +425,6 @@
               </w:rPr>
               <w:t xml:space="preserve"> </w:t>
             </w:r>
-            <w:proofErr w:type="spellStart"/>
             <w:proofErr w:type="gramStart"/>
             <w:r>
               <w:rPr>
@@ -475,7 +432,6 @@
               </w:rPr>
               <w:t>Topi</w:t>
             </w:r>
-            <w:proofErr w:type="spellEnd"/>
             <w:r>
               <w:t xml:space="preserve"> </w:t>
             </w:r>
@@ -523,7 +479,7 @@
                 <w:szCs w:val="28"/>
                 <w:lang w:val="en-US"/>
               </w:rPr>
-              <w:t>57</w:t>
+              <w:t>54</w:t>
             </w:r>
             <w:r>
               <w:rPr>
@@ -651,7 +607,7 @@
                 <w:sz w:val="24"/>
                 <w:szCs w:val="24"/>
               </w:rPr>
-              <w:t>DP-III NAUTIKA MANDIRI</w:t>
+              <w:t>D-III NAUTIKA REGULER</w:t>
             </w:r>
             <w:r>
               <w:rPr>
@@ -683,7 +639,6 @@
                 <w:lang w:val="en-US"/>
               </w:rPr>
             </w:pPr>
-            <w:proofErr w:type="spellStart"/>
             <w:r>
               <w:rPr>
                 <w:sz w:val="20"/>
@@ -692,7 +647,6 @@
               </w:rPr>
               <w:t>Uk</w:t>
             </w:r>
-            <w:proofErr w:type="spellEnd"/>
             <w:r>
               <w:rPr>
                 <w:sz w:val="20"/>
@@ -806,7 +760,7 @@
                 <w:szCs w:val="28"/>
                 <w:lang w:val="en-US"/>
               </w:rPr>
-              <w:t>56</w:t>
+              <w:t>68</w:t>
             </w:r>
             <w:r>
               <w:rPr>
@@ -861,7 +815,7 @@
                 <w:szCs w:val="28"/>
                 <w:lang w:val="en-US"/>
               </w:rPr>
-              <w:t>18</w:t>
+              <w:t>17</w:t>
             </w:r>
             <w:r>
               <w:rPr>
@@ -916,7 +870,7 @@
                 <w:szCs w:val="28"/>
                 <w:lang w:val="en-US"/>
               </w:rPr>
-              <w:t>14</w:t>
+              <w:t>15</w:t>
             </w:r>
             <w:r>
               <w:rPr>
@@ -971,6 +925,116 @@
                 <w:szCs w:val="28"/>
                 <w:lang w:val="en-US"/>
               </w:rPr>
+              <w:t>100</w:t>
+            </w:r>
+            <w:r>
+              <w:rPr>
+                <w:bCs/>
+                <w:sz w:val="28"/>
+                <w:szCs w:val="28"/>
+                <w:lang w:val="en-US"/>
+              </w:rPr>
+              <w:fldChar w:fldCharType="end"/>
+            </w:r>
+            <w:r>
+              <w:rPr>
+                <w:bCs/>
+                <w:sz w:val="28"/>
+                <w:szCs w:val="28"/>
+                <w:lang w:val="en-US"/>
+              </w:rPr>
+              <w:t xml:space="preserve">; </w:t>
+            </w:r>
+            <w:r>
+              <w:rPr>
+                <w:bCs/>
+                <w:sz w:val="28"/>
+                <w:szCs w:val="28"/>
+                <w:lang w:val="en-US"/>
+              </w:rPr>
+              <w:fldChar w:fldCharType="begin"/>
+            </w:r>
+            <w:r>
+              <w:rPr>
+                <w:bCs/>
+                <w:sz w:val="28"/>
+                <w:szCs w:val="28"/>
+                <w:lang w:val="en-US"/>
+              </w:rPr>
+              <w:instrText xml:space="preserve"> MERGEFIELD UB_6 </w:instrText>
+            </w:r>
+            <w:r>
+              <w:rPr>
+                <w:bCs/>
+                <w:sz w:val="28"/>
+                <w:szCs w:val="28"/>
+                <w:lang w:val="en-US"/>
+              </w:rPr>
+              <w:fldChar w:fldCharType="separate"/>
+            </w:r>
+            <w:r>
+              <w:rPr>
+                <w:bCs/>
+                <w:noProof/>
+                <w:sz w:val="28"/>
+                <w:szCs w:val="28"/>
+                <w:lang w:val="en-US"/>
+              </w:rPr>
+              <w:t>95</w:t>
+            </w:r>
+            <w:r>
+              <w:rPr>
+                <w:bCs/>
+                <w:sz w:val="28"/>
+                <w:szCs w:val="28"/>
+                <w:lang w:val="en-US"/>
+              </w:rPr>
+              <w:fldChar w:fldCharType="end"/>
+            </w:r>
+            <w:r>
+              <w:rPr>
+                <w:bCs/>
+                <w:sz w:val="28"/>
+                <w:szCs w:val="28"/>
+                <w:lang w:val="en-US"/>
+              </w:rPr>
+              <w:t xml:space="preserve">; </w:t>
+            </w:r>
+            <w:r>
+              <w:rPr>
+                <w:bCs/>
+                <w:sz w:val="28"/>
+                <w:szCs w:val="28"/>
+                <w:lang w:val="en-US"/>
+              </w:rPr>
+              <w:fldChar w:fldCharType="begin"/>
+            </w:r>
+            <w:r>
+              <w:rPr>
+                <w:bCs/>
+                <w:sz w:val="28"/>
+                <w:szCs w:val="28"/>
+                <w:lang w:val="en-US"/>
+              </w:rPr>
+              <w:instrText xml:space="preserve"> MERGEFIELD UB_7 </w:instrText>
+            </w:r>
+            <w:r>
+              <w:rPr>
+                <w:bCs/>
+                <w:sz w:val="28"/>
+                <w:szCs w:val="28"/>
+                <w:lang w:val="en-US"/>
+              </w:rPr>
+              <w:fldChar w:fldCharType="separate"/>
+            </w:r>
+            <w:r>
+              <w:rPr>
+                <w:bCs/>
+                <w:noProof/>
+                <w:sz w:val="28"/>
+                <w:szCs w:val="28"/>
+                <w:lang w:val="en-US"/>
+              </w:rPr>
               <w:t>105</w:t>
             </w:r>
             <w:r>
@@ -1007,7 +1071,7 @@
                 <w:szCs w:val="28"/>
                 <w:lang w:val="en-US"/>
               </w:rPr>
-              <w:instrText xml:space="preserve"> MERGEFIELD UB_6 </w:instrText>
+              <w:instrText xml:space="preserve"> MERGEFIELD UB_8 </w:instrText>
             </w:r>
             <w:r>
               <w:rPr>
@@ -1026,7 +1090,7 @@
                 <w:szCs w:val="28"/>
                 <w:lang w:val="en-US"/>
               </w:rPr>
-              <w:t>96</w:t>
+              <w:t>77</w:t>
             </w:r>
             <w:r>
               <w:rPr>
@@ -1062,7 +1126,7 @@
                 <w:szCs w:val="28"/>
                 <w:lang w:val="en-US"/>
               </w:rPr>
-              <w:instrText xml:space="preserve"> MERGEFIELD UB_7 </w:instrText>
+              <w:instrText xml:space="preserve"> MERGEFIELD UB_9 </w:instrText>
             </w:r>
             <w:r>
               <w:rPr>
@@ -1081,117 +1145,7 @@
                 <w:szCs w:val="28"/>
                 <w:lang w:val="en-US"/>
               </w:rPr>
-              <w:t>108</w:t>
-            </w:r>
-            <w:r>
-              <w:rPr>
-                <w:bCs/>
-                <w:sz w:val="28"/>
-                <w:szCs w:val="28"/>
-                <w:lang w:val="en-US"/>
-              </w:rPr>
-              <w:fldChar w:fldCharType="end"/>
-            </w:r>
-            <w:r>
-              <w:rPr>
-                <w:bCs/>
-                <w:sz w:val="28"/>
-                <w:szCs w:val="28"/>
-                <w:lang w:val="en-US"/>
-              </w:rPr>
-              <w:t xml:space="preserve">; </w:t>
-            </w:r>
-            <w:r>
-              <w:rPr>
-                <w:bCs/>
-                <w:sz w:val="28"/>
-                <w:szCs w:val="28"/>
-                <w:lang w:val="en-US"/>
-              </w:rPr>
-              <w:fldChar w:fldCharType="begin"/>
-            </w:r>
-            <w:r>
-              <w:rPr>
-                <w:bCs/>
-                <w:sz w:val="28"/>
-                <w:szCs w:val="28"/>
-                <w:lang w:val="en-US"/>
-              </w:rPr>
-              <w:instrText xml:space="preserve"> MERGEFIELD UB_8 </w:instrText>
-            </w:r>
-            <w:r>
-              <w:rPr>
-                <w:bCs/>
-                <w:sz w:val="28"/>
-                <w:szCs w:val="28"/>
-                <w:lang w:val="en-US"/>
-              </w:rPr>
-              <w:fldChar w:fldCharType="separate"/>
-            </w:r>
-            <w:r>
-              <w:rPr>
-                <w:bCs/>
-                <w:noProof/>
-                <w:sz w:val="28"/>
-                <w:szCs w:val="28"/>
-                <w:lang w:val="en-US"/>
-              </w:rPr>
-              <w:t>68</w:t>
-            </w:r>
-            <w:r>
-              <w:rPr>
-                <w:bCs/>
-                <w:sz w:val="28"/>
-                <w:szCs w:val="28"/>
-                <w:lang w:val="en-US"/>
-              </w:rPr>
-              <w:fldChar w:fldCharType="end"/>
-            </w:r>
-            <w:r>
-              <w:rPr>
-                <w:bCs/>
-                <w:sz w:val="28"/>
-                <w:szCs w:val="28"/>
-                <w:lang w:val="en-US"/>
-              </w:rPr>
-              <w:t xml:space="preserve">; </w:t>
-            </w:r>
-            <w:r>
-              <w:rPr>
-                <w:bCs/>
-                <w:sz w:val="28"/>
-                <w:szCs w:val="28"/>
-                <w:lang w:val="en-US"/>
-              </w:rPr>
-              <w:fldChar w:fldCharType="begin"/>
-            </w:r>
-            <w:r>
-              <w:rPr>
-                <w:bCs/>
-                <w:sz w:val="28"/>
-                <w:szCs w:val="28"/>
-                <w:lang w:val="en-US"/>
-              </w:rPr>
-              <w:instrText xml:space="preserve"> MERGEFIELD UB_9 </w:instrText>
-            </w:r>
-            <w:r>
-              <w:rPr>
-                <w:bCs/>
-                <w:sz w:val="28"/>
-                <w:szCs w:val="28"/>
-                <w:lang w:val="en-US"/>
-              </w:rPr>
-              <w:fldChar w:fldCharType="separate"/>
-            </w:r>
-            <w:r>
-              <w:rPr>
-                <w:bCs/>
-                <w:noProof/>
-                <w:sz w:val="28"/>
-                <w:szCs w:val="28"/>
-                <w:lang w:val="en-US"/>
-              </w:rPr>
-              <w:t>43</w:t>
+              <w:t>41</w:t>
             </w:r>
             <w:r>
               <w:rPr>
@@ -1404,7 +1358,7 @@
                 <w:sz w:val="44"/>
                 <w:szCs w:val="18"/>
               </w:rPr>
-              <w:t>X25</w:t>
+              <w:t>X110</w:t>
             </w:r>
             <w:r>
               <w:rPr>
@@ -1434,7 +1388,6 @@
                 <w:lang w:val="en-US"/>
               </w:rPr>
             </w:pPr>
-            <w:proofErr w:type="spellStart"/>
             <w:r>
               <w:rPr>
                 <w:rFonts w:ascii="Source Sans Pro" w:hAnsi="Source Sans Pro"/>
@@ -1442,49 +1395,8 @@
                 <w:szCs w:val="17"/>
                 <w:lang w:val="en-US"/>
               </w:rPr>
-              <w:t>Praktisi</w:t>
-            </w:r>
-            <w:proofErr w:type="spellEnd"/>
-            <w:r>
-              <w:rPr>
-                <w:rFonts w:ascii="Source Sans Pro" w:hAnsi="Source Sans Pro"/>
-                <w:sz w:val="17"/>
-                <w:szCs w:val="17"/>
-                <w:lang w:val="en-US"/>
-              </w:rPr>
-              <w:t xml:space="preserve"> </w:t>
-            </w:r>
-            <w:proofErr w:type="spellStart"/>
-            <w:r>
-              <w:rPr>
-                <w:rFonts w:ascii="Source Sans Pro" w:hAnsi="Source Sans Pro"/>
-                <w:sz w:val="17"/>
-                <w:szCs w:val="17"/>
-                <w:lang w:val="en-US"/>
-              </w:rPr>
-              <w:t>Seragam</w:t>
-            </w:r>
-            <w:proofErr w:type="spellEnd"/>
-            <w:r>
-              <w:rPr>
-                <w:rFonts w:ascii="Source Sans Pro" w:hAnsi="Source Sans Pro"/>
-                <w:sz w:val="17"/>
-                <w:szCs w:val="17"/>
-                <w:lang w:val="en-US"/>
-              </w:rPr>
-              <w:t xml:space="preserve"> Dinas 30 </w:t>
-            </w:r>
-            <w:proofErr w:type="spellStart"/>
-            <w:r>
-              <w:rPr>
-                <w:rFonts w:ascii="Source Sans Pro" w:hAnsi="Source Sans Pro"/>
-                <w:sz w:val="17"/>
-                <w:szCs w:val="17"/>
-                <w:lang w:val="en-US"/>
-              </w:rPr>
-              <w:t>Tahun</w:t>
-            </w:r>
-            <w:proofErr w:type="spellEnd"/>
+              <w:t>Praktisi Seragam Dinas 30 Tahun</w:t>
+            </w:r>
           </w:p>
           <w:p>
             <w:pPr>
@@ -1617,7 +1529,7 @@
                 <w:noProof/>
                 <w:sz w:val="28"/>
               </w:rPr>
-              <w:t>DANI PADMA AJI</w:t>
+              <w:t>YOSUA HENDRO P M</w:t>
             </w:r>
             <w:r>
               <w:rPr>
@@ -1687,7 +1599,7 @@
                 <w:szCs w:val="28"/>
                 <w:lang w:val="en-US"/>
               </w:rPr>
-              <w:t>42</w:t>
+              <w:t>43</w:t>
             </w:r>
             <w:r>
               <w:rPr>
@@ -1779,7 +1691,7 @@
                 <w:szCs w:val="28"/>
                 <w:lang w:val="en-US"/>
               </w:rPr>
-              <w:t>54</w:t>
+              <w:t>53</w:t>
             </w:r>
             <w:r>
               <w:rPr>
@@ -1939,7 +1851,6 @@
                 <w:lang w:val="en-US"/>
               </w:rPr>
             </w:pPr>
-            <w:proofErr w:type="spellStart"/>
             <w:r>
               <w:rPr>
                 <w:sz w:val="20"/>
@@ -1948,7 +1859,6 @@
               </w:rPr>
               <w:t>Uk</w:t>
             </w:r>
-            <w:proofErr w:type="spellEnd"/>
             <w:r>
               <w:rPr>
                 <w:sz w:val="20"/>
@@ -2008,7 +1918,7 @@
                 <w:sz w:val="28"/>
                 <w:szCs w:val="28"/>
               </w:rPr>
-              <w:t>43</w:t>
+              <w:t>44</w:t>
             </w:r>
             <w:r>
               <w:rPr>
@@ -2117,7 +2027,7 @@
                 <w:szCs w:val="28"/>
                 <w:lang w:val="en-US"/>
               </w:rPr>
-              <w:t>17</w:t>
+              <w:t>18</w:t>
             </w:r>
             <w:r>
               <w:rPr>
@@ -2227,7 +2137,7 @@
                 <w:szCs w:val="28"/>
                 <w:lang w:val="en-US"/>
               </w:rPr>
-              <w:t>95</w:t>
+              <w:t>100</w:t>
             </w:r>
             <w:r>
               <w:rPr>
@@ -2282,7 +2192,7 @@
                 <w:szCs w:val="28"/>
                 <w:lang w:val="en-US"/>
               </w:rPr>
-              <w:t>83</w:t>
+              <w:t>90</w:t>
             </w:r>
             <w:r>
               <w:rPr>
@@ -2337,7 +2247,7 @@
                 <w:szCs w:val="28"/>
                 <w:lang w:val="en-US"/>
               </w:rPr>
-              <w:t>106</w:t>
+              <w:t>105</w:t>
             </w:r>
             <w:r>
               <w:rPr>
@@ -2447,7 +2357,7 @@
                 <w:szCs w:val="28"/>
                 <w:lang w:val="en-US"/>
               </w:rPr>
-              <w:t>39</w:t>
+              <w:t>40</w:t>
             </w:r>
             <w:r>
               <w:rPr>
@@ -2561,20 +2471,1864 @@
 <file path=word/recipientData.xml><?xml version="1.0" encoding="utf-8"?>
 <wne:recipients xmlns:wpc="http://schemas.microsoft.com/office/word/2010/wordprocessingCanvas" xmlns:cx="http://schemas.microsoft.com/office/drawing/2014/chartex" xmlns:cx1="http://schemas.microsoft.com/office/drawing/2015/9/8/chartex" xmlns:cx2="http://schemas.microsoft.com/office/drawing/2015/10/21/chartex" xmlns:cx3="http://schemas.microsoft.com/office/drawing/2016/5/9/chartex" xmlns:cx4="http://schemas.microsoft.com/office/drawing/2016/5/10/chartex" xmlns:cx5="http://schemas.microsoft.com/office/drawing/2016/5/11/chartex" xmlns:cx6="http://schemas.microsoft.com/office/drawing/2016/5/12/chartex" xmlns:cx7="http://schemas.microsoft.com/office/drawing/2016/5/13/chartex" xmlns:cx8="http://schemas.microsoft.com/office/drawing/2016/5/14/chartex" xmlns:mc="http://schemas.openxmlformats.org/markup-compatibility/2006" xmlns:aink="http://schemas.microsoft.com/office/drawing/2016/ink" xmlns:am3d="http://schemas.microsoft.com/office/drawing/2017/model3d" xmlns:o="urn:schemas-microsoft-com:office:office" xmlns:r="http://schemas.openxmlformats.org/officeDocument/2006/relationships" xmlns:m="http://schemas.openxmlformats.org/officeDocument/2006/math" xmlns:v="urn:schemas-microsoft-com:vml" xmlns:wp14="http://schemas.microsoft.com/office/word/2010/wordprocessingDrawing" xmlns:wp="http://schemas.openxmlformats.org/drawingml/2006/wordprocessingDrawing" xmlns:w10="urn:schemas-microsoft-com:office:word" xmlns:w="http://schemas.openxmlformats.org/wordprocessingml/2006/main" xmlns:w14="http://schemas.microsoft.com/office/word/2010/wordml" xmlns:w15="http://schemas.microsoft.com/office/word/2012/wordml" xmlns:w16cex="http://schemas.microsoft.com/office/word/2018/wordml/cex" xmlns:w16cid="http://schemas.microsoft.com/office/word/2016/wordml/cid" xmlns:w16="http://schemas.microsoft.com/office/word/2018/wordml" xmlns:w16sdtdh="http://schemas.microsoft.com/office/word/2020/wordml/sdtdatahash" xmlns:w16se="http://schemas.microsoft.com/office/word/2015/wordml/symex" xmlns:wpg="http://schemas.microsoft.com/office/word/2010/wordprocessingGroup" xmlns:wpi="http://schemas.microsoft.com/office/word/2010/wordprocessingInk" xmlns:wne="http://schemas.microsoft.com/office/word/2006/wordml" xmlns:wps="http://schemas.microsoft.com/office/word/2010/wordprocessingShape" mc:Ignorable="w14 w15 w16se w16cid w16 w16cex w16sdtdh wp14">
   <wne:recipientData>
+    <wne:active wne:val="0"/>
+    <wne:hash wne:val="-370539666"/>
+  </wne:recipientData>
+  <wne:recipientData>
+    <wne:active wne:val="0"/>
+    <wne:hash wne:val="1822435654"/>
+  </wne:recipientData>
+  <wne:recipientData>
+    <wne:active wne:val="0"/>
+    <wne:hash wne:val="983468805"/>
+  </wne:recipientData>
+  <wne:recipientData>
+    <wne:active wne:val="0"/>
+    <wne:hash wne:val="2097028657"/>
+  </wne:recipientData>
+  <wne:recipientData>
+    <wne:active wne:val="0"/>
+    <wne:hash wne:val="2060874357"/>
+  </wne:recipientData>
+  <wne:recipientData>
+    <wne:active wne:val="0"/>
+    <wne:hash wne:val="-1226173812"/>
+  </wne:recipientData>
+  <wne:recipientData>
+    <wne:active wne:val="0"/>
+    <wne:hash wne:val="-1740922326"/>
+  </wne:recipientData>
+  <wne:recipientData>
+    <wne:active wne:val="0"/>
+    <wne:hash wne:val="-31783050"/>
+  </wne:recipientData>
+  <wne:recipientData>
+    <wne:active wne:val="0"/>
+    <wne:hash wne:val="-1152253330"/>
+  </wne:recipientData>
+  <wne:recipientData>
+    <wne:active wne:val="0"/>
+    <wne:hash wne:val="-1510621521"/>
+  </wne:recipientData>
+  <wne:recipientData>
+    <wne:active wne:val="0"/>
+    <wne:hash wne:val="703141441"/>
+  </wne:recipientData>
+  <wne:recipientData>
+    <wne:active wne:val="0"/>
+    <wne:hash wne:val="2066511511"/>
+  </wne:recipientData>
+  <wne:recipientData>
+    <wne:active wne:val="0"/>
+    <wne:hash wne:val="-572842998"/>
+  </wne:recipientData>
+  <wne:recipientData>
+    <wne:active wne:val="0"/>
+    <wne:hash wne:val="-1898138153"/>
+  </wne:recipientData>
+  <wne:recipientData>
+    <wne:active wne:val="0"/>
+    <wne:hash wne:val="-155429601"/>
+  </wne:recipientData>
+  <wne:recipientData>
+    <wne:active wne:val="0"/>
+    <wne:hash wne:val="-302145010"/>
+  </wne:recipientData>
+  <wne:recipientData>
+    <wne:active wne:val="0"/>
+    <wne:hash wne:val="-174913696"/>
+  </wne:recipientData>
+  <wne:recipientData>
+    <wne:active wne:val="0"/>
+    <wne:hash wne:val="496054127"/>
+  </wne:recipientData>
+  <wne:recipientData>
+    <wne:active wne:val="0"/>
+    <wne:hash wne:val="200027202"/>
+  </wne:recipientData>
+  <wne:recipientData>
+    <wne:active wne:val="0"/>
+    <wne:hash wne:val="1650167130"/>
+  </wne:recipientData>
+  <wne:recipientData>
+    <wne:active wne:val="0"/>
+    <wne:hash wne:val="-475833584"/>
+  </wne:recipientData>
+  <wne:recipientData>
+    <wne:active wne:val="0"/>
+    <wne:hash wne:val="-974115748"/>
+  </wne:recipientData>
+  <wne:recipientData>
+    <wne:active wne:val="0"/>
+    <wne:hash wne:val="493748494"/>
+  </wne:recipientData>
+  <wne:recipientData>
+    <wne:active wne:val="0"/>
+    <wne:hash wne:val="-115061270"/>
+  </wne:recipientData>
+  <wne:recipientData>
+    <wne:active wne:val="0"/>
+    <wne:hash wne:val="638082104"/>
+  </wne:recipientData>
+  <wne:recipientData>
+    <wne:active wne:val="0"/>
+    <wne:hash wne:val="-591874333"/>
+  </wne:recipientData>
+  <wne:recipientData>
+    <wne:active wne:val="0"/>
+    <wne:hash wne:val="532305835"/>
+  </wne:recipientData>
+  <wne:recipientData>
+    <wne:active wne:val="0"/>
+    <wne:hash wne:val="-413521724"/>
+  </wne:recipientData>
+  <wne:recipientData>
+    <wne:active wne:val="0"/>
+    <wne:hash wne:val="752001687"/>
+  </wne:recipientData>
+  <wne:recipientData>
+    <wne:active wne:val="0"/>
+    <wne:hash wne:val="-253165095"/>
+  </wne:recipientData>
+  <wne:recipientData>
+    <wne:active wne:val="0"/>
+    <wne:hash wne:val="-190835510"/>
+  </wne:recipientData>
+  <wne:recipientData>
+    <wne:active wne:val="0"/>
+    <wne:hash wne:val="245590203"/>
+  </wne:recipientData>
+  <wne:recipientData>
+    <wne:active wne:val="0"/>
+    <wne:hash wne:val="1888582508"/>
+  </wne:recipientData>
+  <wne:recipientData>
+    <wne:active wne:val="0"/>
+    <wne:hash wne:val="-286458978"/>
+  </wne:recipientData>
+  <wne:recipientData>
+    <wne:active wne:val="0"/>
+    <wne:hash wne:val="-1631131655"/>
+  </wne:recipientData>
+  <wne:recipientData>
+    <wne:active wne:val="0"/>
+    <wne:hash wne:val="817619198"/>
+  </wne:recipientData>
+  <wne:recipientData>
+    <wne:active wne:val="0"/>
+    <wne:hash wne:val="1988744075"/>
+  </wne:recipientData>
+  <wne:recipientData>
+    <wne:active wne:val="0"/>
+    <wne:hash wne:val="7154403"/>
+  </wne:recipientData>
+  <wne:recipientData>
+    <wne:active wne:val="0"/>
+    <wne:hash wne:val="1971053073"/>
+  </wne:recipientData>
+  <wne:recipientData>
+    <wne:active wne:val="0"/>
+    <wne:hash wne:val="-988896166"/>
+  </wne:recipientData>
+  <wne:recipientData>
+    <wne:active wne:val="0"/>
+    <wne:hash wne:val="-2018078574"/>
+  </wne:recipientData>
+  <wne:recipientData>
+    <wne:active wne:val="0"/>
+    <wne:hash wne:val="1833914891"/>
+  </wne:recipientData>
+  <wne:recipientData>
+    <wne:active wne:val="0"/>
+    <wne:hash wne:val="-229014127"/>
+  </wne:recipientData>
+  <wne:recipientData>
     <wne:active wne:val="1"/>
-    <wne:hash wne:val="194450369"/>
+    <wne:hash wne:val="1093914446"/>
+  </wne:recipientData>
+  <wne:recipientData>
+    <wne:active wne:val="0"/>
+    <wne:hash wne:val="-2018491099"/>
+  </wne:recipientData>
+  <wne:recipientData>
+    <wne:active wne:val="0"/>
+    <wne:hash wne:val="404854132"/>
+  </wne:recipientData>
+  <wne:recipientData>
+    <wne:active wne:val="0"/>
+    <wne:hash wne:val="-1251270135"/>
+  </wne:recipientData>
+  <wne:recipientData>
+    <wne:active wne:val="0"/>
+    <wne:hash wne:val="-1410237637"/>
+  </wne:recipientData>
+  <wne:recipientData>
+    <wne:active wne:val="0"/>
+    <wne:hash wne:val="-1528004960"/>
+  </wne:recipientData>
+  <wne:recipientData>
+    <wne:active wne:val="0"/>
+    <wne:hash wne:val="1138402589"/>
+  </wne:recipientData>
+  <wne:recipientData>
+    <wne:active wne:val="0"/>
+    <wne:hash wne:val="-774576567"/>
+  </wne:recipientData>
+  <wne:recipientData>
+    <wne:active wne:val="0"/>
+    <wne:hash wne:val="-1613027178"/>
+  </wne:recipientData>
+  <wne:recipientData>
+    <wne:active wne:val="0"/>
+    <wne:hash wne:val="-1273076025"/>
+  </wne:recipientData>
+  <wne:recipientData>
+    <wne:active wne:val="0"/>
+    <wne:hash wne:val="-2019349875"/>
+  </wne:recipientData>
+  <wne:recipientData>
+    <wne:active wne:val="0"/>
+    <wne:hash wne:val="1736224495"/>
+  </wne:recipientData>
+  <wne:recipientData>
+    <wne:active wne:val="0"/>
+    <wne:hash wne:val="-259512172"/>
+  </wne:recipientData>
+  <wne:recipientData>
+    <wne:active wne:val="0"/>
+    <wne:hash wne:val="1570464664"/>
+  </wne:recipientData>
+  <wne:recipientData>
+    <wne:active wne:val="0"/>
+    <wne:hash wne:val="2087410288"/>
+  </wne:recipientData>
+  <wne:recipientData>
+    <wne:active wne:val="0"/>
+    <wne:hash wne:val="-1518257110"/>
+  </wne:recipientData>
+  <wne:recipientData>
+    <wne:active wne:val="0"/>
+    <wne:hash wne:val="-891953688"/>
+  </wne:recipientData>
+  <wne:recipientData>
+    <wne:active wne:val="0"/>
+    <wne:hash wne:val="-581493180"/>
+  </wne:recipientData>
+  <wne:recipientData>
+    <wne:active wne:val="0"/>
+    <wne:hash wne:val="1894499781"/>
+  </wne:recipientData>
+  <wne:recipientData>
+    <wne:active wne:val="0"/>
+    <wne:hash wne:val="-1702095865"/>
+  </wne:recipientData>
+  <wne:recipientData>
+    <wne:active wne:val="0"/>
+    <wne:hash wne:val="-1130026886"/>
+  </wne:recipientData>
+  <wne:recipientData>
+    <wne:active wne:val="0"/>
+    <wne:hash wne:val="195507777"/>
+  </wne:recipientData>
+  <wne:recipientData>
+    <wne:active wne:val="0"/>
+    <wne:hash wne:val="1810790472"/>
+  </wne:recipientData>
+  <wne:recipientData>
+    <wne:active wne:val="0"/>
+    <wne:hash wne:val="976389634"/>
+  </wne:recipientData>
+  <wne:recipientData>
+    <wne:active wne:val="0"/>
+    <wne:hash wne:val="-1089711468"/>
+  </wne:recipientData>
+  <wne:recipientData>
+    <wne:active wne:val="0"/>
+    <wne:hash wne:val="-1961409033"/>
+  </wne:recipientData>
+  <wne:recipientData>
+    <wne:active wne:val="0"/>
+    <wne:hash wne:val="1231492609"/>
+  </wne:recipientData>
+  <wne:recipientData>
+    <wne:active wne:val="0"/>
+    <wne:hash wne:val="1776863491"/>
+  </wne:recipientData>
+  <wne:recipientData>
+    <wne:active wne:val="0"/>
+    <wne:hash wne:val="-1259456997"/>
+  </wne:recipientData>
+  <wne:recipientData>
+    <wne:active wne:val="0"/>
+    <wne:hash wne:val="-584245451"/>
+  </wne:recipientData>
+  <wne:recipientData>
+    <wne:active wne:val="0"/>
+    <wne:hash wne:val="-98580810"/>
+  </wne:recipientData>
+  <wne:recipientData>
+    <wne:active wne:val="0"/>
+    <wne:hash wne:val="13117470"/>
+  </wne:recipientData>
+  <wne:recipientData>
+    <wne:active wne:val="0"/>
+    <wne:hash wne:val="1307998800"/>
+  </wne:recipientData>
+  <wne:recipientData>
+    <wne:active wne:val="0"/>
+    <wne:hash wne:val="-452205691"/>
+  </wne:recipientData>
+  <wne:recipientData>
+    <wne:active wne:val="0"/>
+    <wne:hash wne:val="-1303394291"/>
+  </wne:recipientData>
+  <wne:recipientData>
+    <wne:active wne:val="0"/>
+    <wne:hash wne:val="1329317992"/>
+  </wne:recipientData>
+  <wne:recipientData>
+    <wne:active wne:val="0"/>
+    <wne:hash wne:val="245396639"/>
+  </wne:recipientData>
+  <wne:recipientData>
+    <wne:active wne:val="0"/>
+    <wne:hash wne:val="1543268581"/>
+  </wne:recipientData>
+  <wne:recipientData>
+    <wne:active wne:val="0"/>
+    <wne:hash wne:val="1024845655"/>
+  </wne:recipientData>
+  <wne:recipientData>
+    <wne:active wne:val="0"/>
+    <wne:hash wne:val="-260952388"/>
+  </wne:recipientData>
+  <wne:recipientData>
+    <wne:active wne:val="0"/>
+    <wne:hash wne:val="1773133631"/>
+  </wne:recipientData>
+  <wne:recipientData>
+    <wne:active wne:val="0"/>
+    <wne:hash wne:val="-879912829"/>
+  </wne:recipientData>
+  <wne:recipientData>
+    <wne:active wne:val="0"/>
+    <wne:hash wne:val="1076378455"/>
+  </wne:recipientData>
+  <wne:recipientData>
+    <wne:active wne:val="0"/>
+    <wne:hash wne:val="-1949364069"/>
+  </wne:recipientData>
+  <wne:recipientData>
+    <wne:active wne:val="0"/>
+    <wne:hash wne:val="1541913196"/>
+  </wne:recipientData>
+  <wne:recipientData>
+    <wne:active wne:val="0"/>
+    <wne:hash wne:val="-191000088"/>
+  </wne:recipientData>
+  <wne:recipientData>
+    <wne:active wne:val="0"/>
+    <wne:hash wne:val="1455010591"/>
+  </wne:recipientData>
+  <wne:recipientData>
+    <wne:active wne:val="0"/>
+    <wne:hash wne:val="-819594172"/>
+  </wne:recipientData>
+  <wne:recipientData>
+    <wne:active wne:val="0"/>
+    <wne:hash wne:val="2120823266"/>
+  </wne:recipientData>
+  <wne:recipientData>
+    <wne:active wne:val="0"/>
+    <wne:hash wne:val="-1504362553"/>
+  </wne:recipientData>
+  <wne:recipientData>
+    <wne:active wne:val="0"/>
+    <wne:hash wne:val="-1468455552"/>
+  </wne:recipientData>
+  <wne:recipientData>
+    <wne:active wne:val="0"/>
+    <wne:hash wne:val="-1407002336"/>
+  </wne:recipientData>
+  <wne:recipientData>
+    <wne:active wne:val="0"/>
+    <wne:hash wne:val="1777108216"/>
+  </wne:recipientData>
+  <wne:recipientData>
+    <wne:active wne:val="0"/>
+    <wne:hash wne:val="1324160812"/>
+  </wne:recipientData>
+  <wne:recipientData>
+    <wne:active wne:val="0"/>
+    <wne:hash wne:val="605075107"/>
+  </wne:recipientData>
+  <wne:recipientData>
+    <wne:active wne:val="0"/>
+    <wne:hash wne:val="145013316"/>
+  </wne:recipientData>
+  <wne:recipientData>
+    <wne:active wne:val="0"/>
+    <wne:hash wne:val="-662246099"/>
+  </wne:recipientData>
+  <wne:recipientData>
+    <wne:active wne:val="0"/>
+    <wne:hash wne:val="-1089065323"/>
   </wne:recipientData>
   <wne:recipientData>
     <wne:active wne:val="1"/>
-    <wne:hash wne:val="-380036486"/>
+    <wne:hash wne:val="126746241"/>
+  </wne:recipientData>
+  <wne:recipientData>
+    <wne:active wne:val="0"/>
+    <wne:hash wne:val="978963524"/>
+  </wne:recipientData>
+  <wne:recipientData>
+    <wne:active wne:val="0"/>
+    <wne:hash wne:val="-221576336"/>
+  </wne:recipientData>
+  <wne:recipientData>
+    <wne:active wne:val="0"/>
+    <wne:hash wne:val="741951311"/>
+  </wne:recipientData>
+  <wne:recipientData>
+    <wne:active wne:val="0"/>
+    <wne:hash wne:val="1504913735"/>
+  </wne:recipientData>
+  <wne:recipientData>
+    <wne:active wne:val="0"/>
+    <wne:hash wne:val="489151570"/>
+  </wne:recipientData>
+  <wne:recipientData>
+    <wne:active wne:val="0"/>
+    <wne:hash wne:val="-1530721490"/>
+  </wne:recipientData>
+  <wne:recipientData>
+    <wne:active wne:val="0"/>
+    <wne:hash wne:val="-889626195"/>
+  </wne:recipientData>
+  <wne:recipientData>
+    <wne:active wne:val="0"/>
+    <wne:hash wne:val="1357881730"/>
+  </wne:recipientData>
+  <wne:recipientData>
+    <wne:active wne:val="0"/>
+    <wne:hash wne:val="-909923136"/>
+  </wne:recipientData>
+  <wne:recipientData>
+    <wne:active wne:val="0"/>
+    <wne:hash wne:val="-2080108629"/>
+  </wne:recipientData>
+  <wne:recipientData>
+    <wne:active wne:val="0"/>
+    <wne:hash wne:val="1625121596"/>
+  </wne:recipientData>
+  <wne:recipientData>
+    <wne:active wne:val="0"/>
+    <wne:hash wne:val="-1543459786"/>
+  </wne:recipientData>
+  <wne:recipientData>
+    <wne:active wne:val="0"/>
+    <wne:hash wne:val="-875273504"/>
+  </wne:recipientData>
+  <wne:recipientData>
+    <wne:active wne:val="0"/>
+    <wne:hash wne:val="-1770397581"/>
+  </wne:recipientData>
+  <wne:recipientData>
+    <wne:active wne:val="0"/>
+    <wne:hash wne:val="-1661244286"/>
+  </wne:recipientData>
+  <wne:recipientData>
+    <wne:active wne:val="0"/>
+    <wne:hash wne:val="-1368693324"/>
+  </wne:recipientData>
+  <wne:recipientData>
+    <wne:active wne:val="0"/>
+    <wne:hash wne:val="250031623"/>
+  </wne:recipientData>
+  <wne:recipientData>
+    <wne:active wne:val="0"/>
+    <wne:hash wne:val="782190614"/>
+  </wne:recipientData>
+  <wne:recipientData>
+    <wne:active wne:val="0"/>
+    <wne:hash wne:val="-1369402383"/>
+  </wne:recipientData>
+  <wne:recipientData>
+    <wne:active wne:val="0"/>
+    <wne:hash wne:val="6443515"/>
+  </wne:recipientData>
+  <wne:recipientData>
+    <wne:active wne:val="0"/>
+    <wne:hash wne:val="-1865386351"/>
+  </wne:recipientData>
+  <wne:recipientData>
+    <wne:active wne:val="0"/>
+    <wne:hash wne:val="712991222"/>
+  </wne:recipientData>
+  <wne:recipientData>
+    <wne:active wne:val="0"/>
+    <wne:hash wne:val="-1793995300"/>
+  </wne:recipientData>
+  <wne:recipientData>
+    <wne:active wne:val="0"/>
+    <wne:hash wne:val="832370053"/>
+  </wne:recipientData>
+  <wne:recipientData>
+    <wne:active wne:val="0"/>
+    <wne:hash wne:val="-833710598"/>
+  </wne:recipientData>
+  <wne:recipientData>
+    <wne:active wne:val="0"/>
+    <wne:hash wne:val="-1161707214"/>
+  </wne:recipientData>
+  <wne:recipientData>
+    <wne:active wne:val="0"/>
+    <wne:hash wne:val="-574951737"/>
+  </wne:recipientData>
+  <wne:recipientData>
+    <wne:active wne:val="0"/>
+    <wne:hash wne:val="-98531943"/>
+  </wne:recipientData>
+  <wne:recipientData>
+    <wne:active wne:val="0"/>
+    <wne:hash wne:val="678848628"/>
+  </wne:recipientData>
+  <wne:recipientData>
+    <wne:active wne:val="0"/>
+    <wne:hash wne:val="198937463"/>
+  </wne:recipientData>
+  <wne:recipientData>
+    <wne:active wne:val="0"/>
+    <wne:hash wne:val="682919679"/>
+  </wne:recipientData>
+  <wne:recipientData>
+    <wne:active wne:val="0"/>
+    <wne:hash wne:val="609921882"/>
+  </wne:recipientData>
+  <wne:recipientData>
+    <wne:active wne:val="0"/>
+    <wne:hash wne:val="-276319638"/>
+  </wne:recipientData>
+  <wne:recipientData>
+    <wne:active wne:val="0"/>
+    <wne:hash wne:val="1961779710"/>
+  </wne:recipientData>
+  <wne:recipientData>
+    <wne:active wne:val="0"/>
+    <wne:hash wne:val="-1043245790"/>
+  </wne:recipientData>
+  <wne:recipientData>
+    <wne:active wne:val="0"/>
+    <wne:hash wne:val="-697115565"/>
+  </wne:recipientData>
+  <wne:recipientData>
+    <wne:active wne:val="0"/>
+    <wne:hash wne:val="754025509"/>
   </wne:recipientData>
   <wne:recipientData>
     <wne:active wne:val="1"/>
-    <wne:hash wne:val="-1278180927"/>
+    <wne:hash wne:val="-726741816"/>
+  </wne:recipientData>
+  <wne:recipientData>
+    <wne:active wne:val="0"/>
+    <wne:hash wne:val="1920251258"/>
+  </wne:recipientData>
+  <wne:recipientData>
+    <wne:active wne:val="0"/>
+    <wne:hash wne:val="-620229058"/>
+  </wne:recipientData>
+  <wne:recipientData>
+    <wne:active wne:val="0"/>
+    <wne:hash wne:val="38136319"/>
+  </wne:recipientData>
+  <wne:recipientData>
+    <wne:active wne:val="0"/>
+    <wne:hash wne:val="-555168873"/>
+  </wne:recipientData>
+  <wne:recipientData>
+    <wne:active wne:val="0"/>
+    <wne:hash wne:val="36712510"/>
+  </wne:recipientData>
+  <wne:recipientData>
+    <wne:active wne:val="0"/>
+    <wne:hash wne:val="-993247068"/>
   </wne:recipientData>
   <wne:recipientData>
     <wne:active wne:val="1"/>
-    <wne:hash wne:val="-1967254894"/>
+    <wne:hash wne:val="-175271303"/>
+  </wne:recipientData>
+  <wne:recipientData>
+    <wne:active wne:val="0"/>
+    <wne:hash wne:val="173922209"/>
+  </wne:recipientData>
+  <wne:recipientData>
+    <wne:active wne:val="0"/>
+    <wne:hash wne:val="-2042390376"/>
+  </wne:recipientData>
+  <wne:recipientData>
+    <wne:active wne:val="0"/>
+    <wne:hash wne:val="1461215166"/>
+  </wne:recipientData>
+  <wne:recipientData>
+    <wne:active wne:val="0"/>
+    <wne:hash wne:val="1472538799"/>
+  </wne:recipientData>
+  <wne:recipientData>
+    <wne:active wne:val="0"/>
+    <wne:hash wne:val="-1972975971"/>
+  </wne:recipientData>
+  <wne:recipientData>
+    <wne:active wne:val="0"/>
+    <wne:hash wne:val="1749105644"/>
+  </wne:recipientData>
+  <wne:recipientData>
+    <wne:active wne:val="0"/>
+    <wne:hash wne:val="1769289832"/>
+  </wne:recipientData>
+  <wne:recipientData>
+    <wne:active wne:val="0"/>
+    <wne:hash wne:val="-1430428672"/>
+  </wne:recipientData>
+  <wne:recipientData>
+    <wne:active wne:val="0"/>
+    <wne:hash wne:val="632994119"/>
+  </wne:recipientData>
+  <wne:recipientData>
+    <wne:active wne:val="0"/>
+    <wne:hash wne:val="-1852166718"/>
+  </wne:recipientData>
+  <wne:recipientData>
+    <wne:active wne:val="0"/>
+    <wne:hash wne:val="-1589682804"/>
+  </wne:recipientData>
+  <wne:recipientData>
+    <wne:active wne:val="0"/>
+    <wne:hash wne:val="1189687820"/>
+  </wne:recipientData>
+  <wne:recipientData>
+    <wne:active wne:val="0"/>
+    <wne:hash wne:val="-404036218"/>
+  </wne:recipientData>
+  <wne:recipientData>
+    <wne:active wne:val="0"/>
+    <wne:hash wne:val="-1164804576"/>
+  </wne:recipientData>
+  <wne:recipientData>
+    <wne:active wne:val="0"/>
+    <wne:hash wne:val="942002937"/>
+  </wne:recipientData>
+  <wne:recipientData>
+    <wne:active wne:val="0"/>
+    <wne:hash wne:val="2042992484"/>
+  </wne:recipientData>
+  <wne:recipientData>
+    <wne:active wne:val="0"/>
+    <wne:hash wne:val="-1977389284"/>
+  </wne:recipientData>
+  <wne:recipientData>
+    <wne:active wne:val="0"/>
+    <wne:hash wne:val="-1344374719"/>
+  </wne:recipientData>
+  <wne:recipientData>
+    <wne:active wne:val="0"/>
+    <wne:hash wne:val="-275549857"/>
+  </wne:recipientData>
+  <wne:recipientData>
+    <wne:active wne:val="0"/>
+    <wne:hash wne:val="739888070"/>
+  </wne:recipientData>
+  <wne:recipientData>
+    <wne:active wne:val="0"/>
+    <wne:hash wne:val="1032266164"/>
+  </wne:recipientData>
+  <wne:recipientData>
+    <wne:active wne:val="0"/>
+    <wne:hash wne:val="1378684535"/>
+  </wne:recipientData>
+  <wne:recipientData>
+    <wne:active wne:val="0"/>
+    <wne:hash wne:val="-736591697"/>
+  </wne:recipientData>
+  <wne:recipientData>
+    <wne:active wne:val="0"/>
+    <wne:hash wne:val="-1219355030"/>
+  </wne:recipientData>
+  <wne:recipientData>
+    <wne:active wne:val="0"/>
+    <wne:hash wne:val="-1332383416"/>
+  </wne:recipientData>
+  <wne:recipientData>
+    <wne:active wne:val="0"/>
+    <wne:hash wne:val="-387786353"/>
+  </wne:recipientData>
+  <wne:recipientData>
+    <wne:active wne:val="0"/>
+    <wne:hash wne:val="1737515989"/>
+  </wne:recipientData>
+  <wne:recipientData>
+    <wne:active wne:val="0"/>
+    <wne:hash wne:val="1272270495"/>
+  </wne:recipientData>
+  <wne:recipientData>
+    <wne:active wne:val="0"/>
+    <wne:hash wne:val="1520602127"/>
+  </wne:recipientData>
+  <wne:recipientData>
+    <wne:active wne:val="0"/>
+    <wne:hash wne:val="-758117589"/>
+  </wne:recipientData>
+  <wne:recipientData>
+    <wne:active wne:val="0"/>
+    <wne:hash wne:val="-431701401"/>
+  </wne:recipientData>
+  <wne:recipientData>
+    <wne:active wne:val="0"/>
+    <wne:hash wne:val="-1422707422"/>
+  </wne:recipientData>
+  <wne:recipientData>
+    <wne:active wne:val="0"/>
+    <wne:hash wne:val="-2114592161"/>
+  </wne:recipientData>
+  <wne:recipientData>
+    <wne:active wne:val="0"/>
+    <wne:hash wne:val="470919722"/>
+  </wne:recipientData>
+  <wne:recipientData>
+    <wne:active wne:val="0"/>
+    <wne:hash wne:val="-2036839614"/>
+  </wne:recipientData>
+  <wne:recipientData>
+    <wne:active wne:val="0"/>
+    <wne:hash wne:val="-2073791082"/>
+  </wne:recipientData>
+  <wne:recipientData>
+    <wne:active wne:val="0"/>
+    <wne:hash wne:val="1746212556"/>
+  </wne:recipientData>
+  <wne:recipientData>
+    <wne:active wne:val="0"/>
+    <wne:hash wne:val="867999082"/>
+  </wne:recipientData>
+  <wne:recipientData>
+    <wne:active wne:val="0"/>
+    <wne:hash wne:val="-580089459"/>
+  </wne:recipientData>
+  <wne:recipientData>
+    <wne:active wne:val="1"/>
+    <wne:hash wne:val="235473644"/>
+  </wne:recipientData>
+  <wne:recipientData>
+    <wne:active wne:val="0"/>
+    <wne:hash wne:val="1085372060"/>
+  </wne:recipientData>
+  <wne:recipientData>
+    <wne:active wne:val="0"/>
+    <wne:hash wne:val="1371893639"/>
+  </wne:recipientData>
+  <wne:recipientData>
+    <wne:active wne:val="0"/>
+    <wne:hash wne:val="-811936656"/>
+  </wne:recipientData>
+  <wne:recipientData>
+    <wne:active wne:val="0"/>
+    <wne:hash wne:val="1187520811"/>
+  </wne:recipientData>
+  <wne:recipientData>
+    <wne:active wne:val="0"/>
+    <wne:hash wne:val="558444278"/>
+  </wne:recipientData>
+  <wne:recipientData>
+    <wne:active wne:val="0"/>
+    <wne:hash wne:val="1119425143"/>
+  </wne:recipientData>
+  <wne:recipientData>
+    <wne:active wne:val="0"/>
+    <wne:hash wne:val="389645100"/>
+  </wne:recipientData>
+  <wne:recipientData>
+    <wne:active wne:val="0"/>
+    <wne:hash wne:val="-1059844677"/>
+  </wne:recipientData>
+  <wne:recipientData>
+    <wne:active wne:val="0"/>
+    <wne:hash wne:val="1033913939"/>
+  </wne:recipientData>
+  <wne:recipientData>
+    <wne:active wne:val="0"/>
+    <wne:hash wne:val="855320342"/>
+  </wne:recipientData>
+  <wne:recipientData>
+    <wne:active wne:val="0"/>
+    <wne:hash wne:val="1407623033"/>
+  </wne:recipientData>
+  <wne:recipientData>
+    <wne:active wne:val="0"/>
+    <wne:hash wne:val="-1714113096"/>
+  </wne:recipientData>
+  <wne:recipientData>
+    <wne:active wne:val="0"/>
+    <wne:hash wne:val="134531256"/>
+  </wne:recipientData>
+  <wne:recipientData>
+    <wne:active wne:val="0"/>
+    <wne:hash wne:val="-1907893212"/>
+  </wne:recipientData>
+  <wne:recipientData>
+    <wne:active wne:val="0"/>
+    <wne:hash wne:val="1259584979"/>
+  </wne:recipientData>
+  <wne:recipientData>
+    <wne:active wne:val="0"/>
+    <wne:hash wne:val="-1099346280"/>
+  </wne:recipientData>
+  <wne:recipientData>
+    <wne:active wne:val="0"/>
+    <wne:hash wne:val="-978972076"/>
+  </wne:recipientData>
+  <wne:recipientData>
+    <wne:active wne:val="0"/>
+    <wne:hash wne:val="931392468"/>
+  </wne:recipientData>
+  <wne:recipientData>
+    <wne:active wne:val="0"/>
+    <wne:hash wne:val="1086464510"/>
+  </wne:recipientData>
+  <wne:recipientData>
+    <wne:active wne:val="0"/>
+    <wne:hash wne:val="24532638"/>
+  </wne:recipientData>
+  <wne:recipientData>
+    <wne:active wne:val="0"/>
+    <wne:hash wne:val="-2002511156"/>
+  </wne:recipientData>
+  <wne:recipientData>
+    <wne:active wne:val="0"/>
+    <wne:hash wne:val="911016597"/>
+  </wne:recipientData>
+  <wne:recipientData>
+    <wne:active wne:val="0"/>
+    <wne:hash wne:val="1762256073"/>
+  </wne:recipientData>
+  <wne:recipientData>
+    <wne:active wne:val="0"/>
+    <wne:hash wne:val="-810613756"/>
+  </wne:recipientData>
+  <wne:recipientData>
+    <wne:active wne:val="0"/>
+    <wne:hash wne:val="-1661356787"/>
+  </wne:recipientData>
+  <wne:recipientData>
+    <wne:active wne:val="0"/>
+    <wne:hash wne:val="-1499332587"/>
+  </wne:recipientData>
+  <wne:recipientData>
+    <wne:active wne:val="0"/>
+    <wne:hash wne:val="1885701536"/>
+  </wne:recipientData>
+  <wne:recipientData>
+    <wne:active wne:val="0"/>
+    <wne:hash wne:val="-475221663"/>
+  </wne:recipientData>
+  <wne:recipientData>
+    <wne:active wne:val="0"/>
+    <wne:hash wne:val="-1628116494"/>
+  </wne:recipientData>
+  <wne:recipientData>
+    <wne:active wne:val="0"/>
+    <wne:hash wne:val="-1567675204"/>
+  </wne:recipientData>
+  <wne:recipientData>
+    <wne:active wne:val="0"/>
+    <wne:hash wne:val="-918891122"/>
+  </wne:recipientData>
+  <wne:recipientData>
+    <wne:active wne:val="0"/>
+    <wne:hash wne:val="-1838992617"/>
+  </wne:recipientData>
+  <wne:recipientData>
+    <wne:active wne:val="0"/>
+    <wne:hash wne:val="1130794014"/>
+  </wne:recipientData>
+  <wne:recipientData>
+    <wne:active wne:val="0"/>
+    <wne:hash wne:val="777100752"/>
+  </wne:recipientData>
+  <wne:recipientData>
+    <wne:active wne:val="0"/>
+    <wne:hash wne:val="614293605"/>
+  </wne:recipientData>
+  <wne:recipientData>
+    <wne:active wne:val="0"/>
+    <wne:hash wne:val="-827140601"/>
+  </wne:recipientData>
+  <wne:recipientData>
+    <wne:active wne:val="0"/>
+    <wne:hash wne:val="579683366"/>
+  </wne:recipientData>
+  <wne:recipientData>
+    <wne:active wne:val="0"/>
+    <wne:hash wne:val="593130506"/>
+  </wne:recipientData>
+  <wne:recipientData>
+    <wne:active wne:val="0"/>
+    <wne:hash wne:val="985169559"/>
+  </wne:recipientData>
+  <wne:recipientData>
+    <wne:active wne:val="0"/>
+    <wne:hash wne:val="-1978560350"/>
+  </wne:recipientData>
+  <wne:recipientData>
+    <wne:active wne:val="0"/>
+    <wne:hash wne:val="-1926326791"/>
+  </wne:recipientData>
+  <wne:recipientData>
+    <wne:active wne:val="0"/>
+    <wne:hash wne:val="-464781459"/>
+  </wne:recipientData>
+  <wne:recipientData>
+    <wne:active wne:val="0"/>
+    <wne:hash wne:val="1251679369"/>
+  </wne:recipientData>
+  <wne:recipientData>
+    <wne:active wne:val="0"/>
+    <wne:hash wne:val="-383930751"/>
+  </wne:recipientData>
+  <wne:recipientData>
+    <wne:active wne:val="0"/>
+    <wne:hash wne:val="-937743441"/>
+  </wne:recipientData>
+  <wne:recipientData>
+    <wne:active wne:val="0"/>
+    <wne:hash wne:val="-1454889703"/>
+  </wne:recipientData>
+  <wne:recipientData>
+    <wne:active wne:val="0"/>
+    <wne:hash wne:val="-931793159"/>
+  </wne:recipientData>
+  <wne:recipientData>
+    <wne:active wne:val="0"/>
+    <wne:hash wne:val="750019370"/>
+  </wne:recipientData>
+  <wne:recipientData>
+    <wne:active wne:val="0"/>
+    <wne:hash wne:val="-21655684"/>
+  </wne:recipientData>
+  <wne:recipientData>
+    <wne:active wne:val="0"/>
+    <wne:hash wne:val="33750114"/>
+  </wne:recipientData>
+  <wne:recipientData>
+    <wne:active wne:val="0"/>
+    <wne:hash wne:val="1507008196"/>
+  </wne:recipientData>
+  <wne:recipientData>
+    <wne:active wne:val="0"/>
+    <wne:hash wne:val="208953375"/>
+  </wne:recipientData>
+  <wne:recipientData>
+    <wne:active wne:val="0"/>
+    <wne:hash wne:val="-1576829655"/>
+  </wne:recipientData>
+  <wne:recipientData>
+    <wne:active wne:val="0"/>
+    <wne:hash wne:val="1185718715"/>
+  </wne:recipientData>
+  <wne:recipientData>
+    <wne:active wne:val="0"/>
+    <wne:hash wne:val="-888400363"/>
+  </wne:recipientData>
+  <wne:recipientData>
+    <wne:active wne:val="0"/>
+    <wne:hash wne:val="1679223718"/>
+  </wne:recipientData>
+  <wne:recipientData>
+    <wne:active wne:val="0"/>
+    <wne:hash wne:val="1384790082"/>
+  </wne:recipientData>
+  <wne:recipientData>
+    <wne:active wne:val="0"/>
+    <wne:hash wne:val="-1847869797"/>
+  </wne:recipientData>
+  <wne:recipientData>
+    <wne:active wne:val="0"/>
+    <wne:hash wne:val="-276609788"/>
+  </wne:recipientData>
+  <wne:recipientData>
+    <wne:active wne:val="0"/>
+    <wne:hash wne:val="1754846128"/>
+  </wne:recipientData>
+  <wne:recipientData>
+    <wne:active wne:val="0"/>
+    <wne:hash wne:val="578962943"/>
+  </wne:recipientData>
+  <wne:recipientData>
+    <wne:active wne:val="0"/>
+    <wne:hash wne:val="1106507227"/>
+  </wne:recipientData>
+  <wne:recipientData>
+    <wne:active wne:val="0"/>
+    <wne:hash wne:val="-488150129"/>
+  </wne:recipientData>
+  <wne:recipientData>
+    <wne:active wne:val="0"/>
+    <wne:hash wne:val="1014726362"/>
+  </wne:recipientData>
+  <wne:recipientData>
+    <wne:active wne:val="0"/>
+    <wne:hash wne:val="779278972"/>
+  </wne:recipientData>
+  <wne:recipientData>
+    <wne:active wne:val="0"/>
+    <wne:hash wne:val="1865363945"/>
+  </wne:recipientData>
+  <wne:recipientData>
+    <wne:active wne:val="0"/>
+    <wne:hash wne:val="1564299174"/>
+  </wne:recipientData>
+  <wne:recipientData>
+    <wne:active wne:val="0"/>
+    <wne:hash wne:val="-726609407"/>
+  </wne:recipientData>
+  <wne:recipientData>
+    <wne:active wne:val="0"/>
+  </wne:recipientData>
+  <wne:recipientData>
+    <wne:active wne:val="0"/>
+  </wne:recipientData>
+  <wne:recipientData>
+    <wne:active wne:val="0"/>
+  </wne:recipientData>
+  <wne:recipientData>
+    <wne:active wne:val="0"/>
+  </wne:recipientData>
+  <wne:recipientData>
+    <wne:active wne:val="0"/>
+  </wne:recipientData>
+  <wne:recipientData>
+    <wne:active wne:val="0"/>
+  </wne:recipientData>
+  <wne:recipientData>
+    <wne:active wne:val="0"/>
+  </wne:recipientData>
+  <wne:recipientData>
+    <wne:active wne:val="0"/>
+  </wne:recipientData>
+  <wne:recipientData>
+    <wne:active wne:val="0"/>
+  </wne:recipientData>
+  <wne:recipientData>
+    <wne:active wne:val="0"/>
+  </wne:recipientData>
+  <wne:recipientData>
+    <wne:active wne:val="0"/>
+  </wne:recipientData>
+  <wne:recipientData>
+    <wne:active wne:val="0"/>
+  </wne:recipientData>
+  <wne:recipientData>
+    <wne:active wne:val="0"/>
+  </wne:recipientData>
+  <wne:recipientData>
+    <wne:active wne:val="0"/>
+  </wne:recipientData>
+  <wne:recipientData>
+    <wne:active wne:val="0"/>
+  </wne:recipientData>
+  <wne:recipientData>
+    <wne:active wne:val="0"/>
+  </wne:recipientData>
+  <wne:recipientData>
+    <wne:active wne:val="0"/>
+  </wne:recipientData>
+  <wne:recipientData>
+    <wne:active wne:val="0"/>
+  </wne:recipientData>
+  <wne:recipientData>
+    <wne:active wne:val="0"/>
+  </wne:recipientData>
+  <wne:recipientData>
+    <wne:active wne:val="0"/>
+  </wne:recipientData>
+  <wne:recipientData>
+    <wne:active wne:val="0"/>
+  </wne:recipientData>
+  <wne:recipientData>
+    <wne:active wne:val="0"/>
+  </wne:recipientData>
+  <wne:recipientData>
+    <wne:active wne:val="0"/>
+  </wne:recipientData>
+  <wne:recipientData>
+    <wne:active wne:val="0"/>
+  </wne:recipientData>
+  <wne:recipientData>
+    <wne:active wne:val="0"/>
+  </wne:recipientData>
+  <wne:recipientData>
+    <wne:active wne:val="0"/>
+  </wne:recipientData>
+  <wne:recipientData>
+    <wne:active wne:val="0"/>
+  </wne:recipientData>
+  <wne:recipientData>
+    <wne:active wne:val="0"/>
+  </wne:recipientData>
+  <wne:recipientData>
+    <wne:active wne:val="0"/>
+  </wne:recipientData>
+  <wne:recipientData>
+    <wne:active wne:val="0"/>
+  </wne:recipientData>
+  <wne:recipientData>
+    <wne:active wne:val="0"/>
+  </wne:recipientData>
+  <wne:recipientData>
+    <wne:active wne:val="0"/>
+  </wne:recipientData>
+  <wne:recipientData>
+    <wne:active wne:val="0"/>
+  </wne:recipientData>
+  <wne:recipientData>
+    <wne:active wne:val="0"/>
+  </wne:recipientData>
+  <wne:recipientData>
+    <wne:active wne:val="0"/>
+  </wne:recipientData>
+  <wne:recipientData>
+    <wne:active wne:val="0"/>
+  </wne:recipientData>
+  <wne:recipientData>
+    <wne:active wne:val="0"/>
+  </wne:recipientData>
+  <wne:recipientData>
+    <wne:active wne:val="0"/>
+  </wne:recipientData>
+  <wne:recipientData>
+    <wne:active wne:val="0"/>
+  </wne:recipientData>
+  <wne:recipientData>
+    <wne:active wne:val="0"/>
+  </wne:recipientData>
+  <wne:recipientData>
+    <wne:active wne:val="0"/>
+  </wne:recipientData>
+  <wne:recipientData>
+    <wne:active wne:val="0"/>
+  </wne:recipientData>
+  <wne:recipientData>
+    <wne:active wne:val="0"/>
+  </wne:recipientData>
+  <wne:recipientData>
+    <wne:active wne:val="0"/>
+  </wne:recipientData>
+  <wne:recipientData>
+    <wne:active wne:val="0"/>
+  </wne:recipientData>
+  <wne:recipientData>
+    <wne:active wne:val="0"/>
+  </wne:recipientData>
+  <wne:recipientData>
+    <wne:active wne:val="0"/>
+  </wne:recipientData>
+  <wne:recipientData>
+    <wne:active wne:val="0"/>
+  </wne:recipientData>
+  <wne:recipientData>
+    <wne:active wne:val="0"/>
+  </wne:recipientData>
+  <wne:recipientData>
+    <wne:active wne:val="0"/>
+  </wne:recipientData>
+  <wne:recipientData>
+    <wne:active wne:val="0"/>
+  </wne:recipientData>
+  <wne:recipientData>
+    <wne:active wne:val="0"/>
+  </wne:recipientData>
+  <wne:recipientData>
+    <wne:active wne:val="0"/>
+  </wne:recipientData>
+  <wne:recipientData>
+    <wne:active wne:val="0"/>
+  </wne:recipientData>
+  <wne:recipientData>
+    <wne:active wne:val="0"/>
+  </wne:recipientData>
+  <wne:recipientData>
+    <wne:active wne:val="0"/>
+  </wne:recipientData>
+  <wne:recipientData>
+    <wne:active wne:val="0"/>
+  </wne:recipientData>
+  <wne:recipientData>
+    <wne:active wne:val="0"/>
+  </wne:recipientData>
+  <wne:recipientData>
+    <wne:active wne:val="0"/>
+  </wne:recipientData>
+  <wne:recipientData>
+    <wne:active wne:val="0"/>
+  </wne:recipientData>
+  <wne:recipientData>
+    <wne:active wne:val="0"/>
+  </wne:recipientData>
+  <wne:recipientData>
+    <wne:active wne:val="0"/>
+  </wne:recipientData>
+  <wne:recipientData>
+    <wne:active wne:val="0"/>
+  </wne:recipientData>
+  <wne:recipientData>
+    <wne:active wne:val="0"/>
+  </wne:recipientData>
+  <wne:recipientData>
+    <wne:active wne:val="0"/>
+  </wne:recipientData>
+  <wne:recipientData>
+    <wne:active wne:val="0"/>
+  </wne:recipientData>
+  <wne:recipientData>
+    <wne:active wne:val="0"/>
+  </wne:recipientData>
+  <wne:recipientData>
+    <wne:active wne:val="0"/>
+  </wne:recipientData>
+  <wne:recipientData>
+    <wne:active wne:val="0"/>
+  </wne:recipientData>
+  <wne:recipientData>
+    <wne:active wne:val="0"/>
+  </wne:recipientData>
+  <wne:recipientData>
+    <wne:active wne:val="0"/>
+  </wne:recipientData>
+  <wne:recipientData>
+    <wne:active wne:val="0"/>
+  </wne:recipientData>
+  <wne:recipientData>
+    <wne:active wne:val="0"/>
+  </wne:recipientData>
+  <wne:recipientData>
+    <wne:active wne:val="0"/>
+  </wne:recipientData>
+  <wne:recipientData>
+    <wne:active wne:val="0"/>
+  </wne:recipientData>
+  <wne:recipientData>
+    <wne:active wne:val="0"/>
+  </wne:recipientData>
+  <wne:recipientData>
+    <wne:active wne:val="0"/>
+  </wne:recipientData>
+  <wne:recipientData>
+    <wne:active wne:val="0"/>
+  </wne:recipientData>
+  <wne:recipientData>
+    <wne:active wne:val="0"/>
+  </wne:recipientData>
+  <wne:recipientData>
+    <wne:active wne:val="0"/>
+  </wne:recipientData>
+  <wne:recipientData>
+    <wne:active wne:val="0"/>
+  </wne:recipientData>
+  <wne:recipientData>
+    <wne:active wne:val="0"/>
+  </wne:recipientData>
+  <wne:recipientData>
+    <wne:active wne:val="0"/>
+  </wne:recipientData>
+  <wne:recipientData>
+    <wne:active wne:val="0"/>
+  </wne:recipientData>
+  <wne:recipientData>
+    <wne:active wne:val="0"/>
+  </wne:recipientData>
+  <wne:recipientData>
+    <wne:active wne:val="0"/>
+  </wne:recipientData>
+  <wne:recipientData>
+    <wne:active wne:val="0"/>
+  </wne:recipientData>
+  <wne:recipientData>
+    <wne:active wne:val="0"/>
+  </wne:recipientData>
+  <wne:recipientData>
+    <wne:active wne:val="0"/>
+  </wne:recipientData>
+  <wne:recipientData>
+    <wne:active wne:val="0"/>
+  </wne:recipientData>
+  <wne:recipientData>
+    <wne:active wne:val="0"/>
+  </wne:recipientData>
+  <wne:recipientData>
+    <wne:active wne:val="0"/>
+  </wne:recipientData>
+  <wne:recipientData>
+    <wne:active wne:val="0"/>
+  </wne:recipientData>
+  <wne:recipientData>
+    <wne:active wne:val="0"/>
+  </wne:recipientData>
+  <wne:recipientData>
+    <wne:active wne:val="0"/>
+  </wne:recipientData>
+  <wne:recipientData>
+    <wne:active wne:val="0"/>
+  </wne:recipientData>
+  <wne:recipientData>
+    <wne:active wne:val="0"/>
+  </wne:recipientData>
+  <wne:recipientData>
+    <wne:active wne:val="0"/>
+  </wne:recipientData>
+  <wne:recipientData>
+    <wne:active wne:val="0"/>
+  </wne:recipientData>
+  <wne:recipientData>
+    <wne:active wne:val="0"/>
+  </wne:recipientData>
+  <wne:recipientData>
+    <wne:active wne:val="0"/>
+  </wne:recipientData>
+  <wne:recipientData>
+    <wne:active wne:val="0"/>
+  </wne:recipientData>
+  <wne:recipientData>
+    <wne:active wne:val="0"/>
+  </wne:recipientData>
+  <wne:recipientData>
+    <wne:active wne:val="0"/>
+  </wne:recipientData>
+  <wne:recipientData>
+    <wne:active wne:val="0"/>
+  </wne:recipientData>
+  <wne:recipientData>
+    <wne:active wne:val="0"/>
+  </wne:recipientData>
+  <wne:recipientData>
+    <wne:active wne:val="0"/>
+  </wne:recipientData>
+  <wne:recipientData>
+    <wne:active wne:val="0"/>
+  </wne:recipientData>
+  <wne:recipientData>
+    <wne:active wne:val="0"/>
+  </wne:recipientData>
+  <wne:recipientData>
+    <wne:active wne:val="0"/>
+  </wne:recipientData>
+  <wne:recipientData>
+    <wne:active wne:val="0"/>
+  </wne:recipientData>
+  <wne:recipientData>
+    <wne:active wne:val="0"/>
+  </wne:recipientData>
+  <wne:recipientData>
+    <wne:active wne:val="0"/>
+  </wne:recipientData>
+  <wne:recipientData>
+    <wne:active wne:val="0"/>
+  </wne:recipientData>
+  <wne:recipientData>
+    <wne:active wne:val="0"/>
+  </wne:recipientData>
+  <wne:recipientData>
+    <wne:active wne:val="0"/>
+  </wne:recipientData>
+  <wne:recipientData>
+    <wne:active wne:val="0"/>
+  </wne:recipientData>
+  <wne:recipientData>
+    <wne:active wne:val="0"/>
+  </wne:recipientData>
+  <wne:recipientData>
+    <wne:active wne:val="0"/>
+  </wne:recipientData>
+  <wne:recipientData>
+    <wne:active wne:val="0"/>
+  </wne:recipientData>
+  <wne:recipientData>
+    <wne:active wne:val="0"/>
+  </wne:recipientData>
+  <wne:recipientData>
+    <wne:active wne:val="0"/>
+  </wne:recipientData>
+  <wne:recipientData>
+    <wne:active wne:val="0"/>
+  </wne:recipientData>
+  <wne:recipientData>
+    <wne:active wne:val="0"/>
+  </wne:recipientData>
+  <wne:recipientData>
+    <wne:active wne:val="0"/>
+  </wne:recipientData>
+  <wne:recipientData>
+    <wne:active wne:val="0"/>
+  </wne:recipientData>
+  <wne:recipientData>
+    <wne:active wne:val="0"/>
+  </wne:recipientData>
+  <wne:recipientData>
+    <wne:active wne:val="0"/>
+  </wne:recipientData>
+  <wne:recipientData>
+    <wne:active wne:val="0"/>
+  </wne:recipientData>
+  <wne:recipientData>
+    <wne:active wne:val="0"/>
+  </wne:recipientData>
+  <wne:recipientData>
+    <wne:active wne:val="0"/>
+  </wne:recipientData>
+  <wne:recipientData>
+    <wne:active wne:val="0"/>
+  </wne:recipientData>
+  <wne:recipientData>
+    <wne:active wne:val="0"/>
+  </wne:recipientData>
+  <wne:recipientData>
+    <wne:active wne:val="0"/>
+  </wne:recipientData>
+  <wne:recipientData>
+    <wne:active wne:val="0"/>
+  </wne:recipientData>
+  <wne:recipientData>
+    <wne:active wne:val="0"/>
+  </wne:recipientData>
+  <wne:recipientData>
+    <wne:active wne:val="0"/>
+  </wne:recipientData>
+  <wne:recipientData>
+    <wne:active wne:val="0"/>
+  </wne:recipientData>
+  <wne:recipientData>
+    <wne:active wne:val="0"/>
+  </wne:recipientData>
+  <wne:recipientData>
+    <wne:active wne:val="0"/>
+  </wne:recipientData>
+  <wne:recipientData>
+    <wne:active wne:val="0"/>
+  </wne:recipientData>
+  <wne:recipientData>
+    <wne:active wne:val="0"/>
+  </wne:recipientData>
+  <wne:recipientData>
+    <wne:active wne:val="0"/>
+  </wne:recipientData>
+  <wne:recipientData>
+    <wne:active wne:val="0"/>
+  </wne:recipientData>
+  <wne:recipientData>
+    <wne:active wne:val="0"/>
+  </wne:recipientData>
+  <wne:recipientData>
+    <wne:active wne:val="0"/>
+  </wne:recipientData>
+  <wne:recipientData>
+    <wne:active wne:val="0"/>
+  </wne:recipientData>
+  <wne:recipientData>
+    <wne:active wne:val="0"/>
+  </wne:recipientData>
+  <wne:recipientData>
+    <wne:active wne:val="0"/>
+  </wne:recipientData>
+  <wne:recipientData>
+    <wne:active wne:val="0"/>
+  </wne:recipientData>
+  <wne:recipientData>
+    <wne:active wne:val="0"/>
+  </wne:recipientData>
+  <wne:recipientData>
+    <wne:active wne:val="0"/>
+  </wne:recipientData>
+  <wne:recipientData>
+    <wne:active wne:val="0"/>
+  </wne:recipientData>
+  <wne:recipientData>
+    <wne:active wne:val="0"/>
+  </wne:recipientData>
+  <wne:recipientData>
+    <wne:active wne:val="0"/>
+  </wne:recipientData>
+  <wne:recipientData>
+    <wne:active wne:val="0"/>
+  </wne:recipientData>
+  <wne:recipientData>
+    <wne:active wne:val="0"/>
+  </wne:recipientData>
+  <wne:recipientData>
+    <wne:active wne:val="0"/>
+  </wne:recipientData>
+  <wne:recipientData>
+    <wne:active wne:val="0"/>
+  </wne:recipientData>
+  <wne:recipientData>
+    <wne:active wne:val="0"/>
+  </wne:recipientData>
+  <wne:recipientData>
+    <wne:active wne:val="0"/>
+  </wne:recipientData>
+  <wne:recipientData>
+    <wne:active wne:val="0"/>
+  </wne:recipientData>
+  <wne:recipientData>
+    <wne:active wne:val="0"/>
+  </wne:recipientData>
+  <wne:recipientData>
+    <wne:active wne:val="0"/>
+  </wne:recipientData>
+  <wne:recipientData>
+    <wne:active wne:val="0"/>
+  </wne:recipientData>
+  <wne:recipientData>
+    <wne:active wne:val="0"/>
+  </wne:recipientData>
+  <wne:recipientData>
+    <wne:active wne:val="0"/>
+  </wne:recipientData>
+  <wne:recipientData>
+    <wne:active wne:val="0"/>
+  </wne:recipientData>
+  <wne:recipientData>
+    <wne:active wne:val="0"/>
+  </wne:recipientData>
+  <wne:recipientData>
+    <wne:active wne:val="0"/>
+  </wne:recipientData>
+  <wne:recipientData>
+    <wne:active wne:val="0"/>
+  </wne:recipientData>
+  <wne:recipientData>
+    <wne:active wne:val="0"/>
+  </wne:recipientData>
+  <wne:recipientData>
+    <wne:active wne:val="0"/>
+  </wne:recipientData>
+  <wne:recipientData>
+    <wne:active wne:val="0"/>
+  </wne:recipientData>
+  <wne:recipientData>
+    <wne:active wne:val="0"/>
+  </wne:recipientData>
+  <wne:recipientData>
+    <wne:active wne:val="0"/>
+  </wne:recipientData>
+  <wne:recipientData>
+    <wne:active wne:val="0"/>
+  </wne:recipientData>
+  <wne:recipientData>
+    <wne:active wne:val="0"/>
+  </wne:recipientData>
+  <wne:recipientData>
+    <wne:active wne:val="0"/>
+  </wne:recipientData>
+  <wne:recipientData>
+    <wne:active wne:val="0"/>
+  </wne:recipientData>
+  <wne:recipientData>
+    <wne:active wne:val="0"/>
+  </wne:recipientData>
+  <wne:recipientData>
+    <wne:active wne:val="0"/>
+  </wne:recipientData>
+  <wne:recipientData>
+    <wne:active wne:val="0"/>
+  </wne:recipientData>
+  <wne:recipientData>
+    <wne:active wne:val="0"/>
+  </wne:recipientData>
+  <wne:recipientData>
+    <wne:active wne:val="0"/>
+  </wne:recipientData>
+  <wne:recipientData>
+    <wne:active wne:val="0"/>
+  </wne:recipientData>
+  <wne:recipientData>
+    <wne:active wne:val="0"/>
+  </wne:recipientData>
+  <wne:recipientData>
+    <wne:active wne:val="0"/>
+  </wne:recipientData>
+  <wne:recipientData>
+    <wne:active wne:val="0"/>
+  </wne:recipientData>
+  <wne:recipientData>
+    <wne:active wne:val="0"/>
+  </wne:recipientData>
+  <wne:recipientData>
+    <wne:active wne:val="0"/>
+  </wne:recipientData>
+  <wne:recipientData>
+    <wne:active wne:val="0"/>
+  </wne:recipientData>
+  <wne:recipientData>
+    <wne:active wne:val="0"/>
+  </wne:recipientData>
+  <wne:recipientData>
+    <wne:active wne:val="0"/>
+  </wne:recipientData>
+  <wne:recipientData>
+    <wne:active wne:val="0"/>
+  </wne:recipientData>
+  <wne:recipientData>
+    <wne:active wne:val="0"/>
+  </wne:recipientData>
+  <wne:recipientData>
+    <wne:active wne:val="0"/>
+  </wne:recipientData>
+  <wne:recipientData>
+    <wne:active wne:val="0"/>
+  </wne:recipientData>
+  <wne:recipientData>
+    <wne:active wne:val="0"/>
+  </wne:recipientData>
+  <wne:recipientData>
+    <wne:active wne:val="0"/>
+  </wne:recipientData>
+  <wne:recipientData>
+    <wne:active wne:val="0"/>
+  </wne:recipientData>
+  <wne:recipientData>
+    <wne:active wne:val="0"/>
+  </wne:recipientData>
+  <wne:recipientData>
+    <wne:active wne:val="0"/>
+  </wne:recipientData>
+  <wne:recipientData>
+    <wne:active wne:val="0"/>
+  </wne:recipientData>
+  <wne:recipientData>
+    <wne:active wne:val="0"/>
+  </wne:recipientData>
+  <wne:recipientData>
+    <wne:active wne:val="0"/>
+  </wne:recipientData>
+  <wne:recipientData>
+    <wne:active wne:val="0"/>
+  </wne:recipientData>
+  <wne:recipientData>
+    <wne:active wne:val="0"/>
+  </wne:recipientData>
+  <wne:recipientData>
+    <wne:active wne:val="0"/>
+  </wne:recipientData>
+  <wne:recipientData>
+    <wne:active wne:val="0"/>
+  </wne:recipientData>
+  <wne:recipientData>
+    <wne:active wne:val="0"/>
+  </wne:recipientData>
+  <wne:recipientData>
+    <wne:active wne:val="0"/>
+  </wne:recipientData>
+  <wne:recipientData>
+    <wne:active wne:val="0"/>
+  </wne:recipientData>
+  <wne:recipientData>
+    <wne:active wne:val="0"/>
+  </wne:recipientData>
+  <wne:recipientData>
+    <wne:active wne:val="0"/>
+  </wne:recipientData>
+  <wne:recipientData>
+    <wne:active wne:val="0"/>
+  </wne:recipientData>
+  <wne:recipientData>
+    <wne:active wne:val="0"/>
+  </wne:recipientData>
+  <wne:recipientData>
+    <wne:active wne:val="0"/>
+  </wne:recipientData>
+  <wne:recipientData>
+    <wne:active wne:val="0"/>
+  </wne:recipientData>
+  <wne:recipientData>
+    <wne:active wne:val="0"/>
+  </wne:recipientData>
+  <wne:recipientData>
+    <wne:active wne:val="0"/>
+  </wne:recipientData>
+  <wne:recipientData>
+    <wne:active wne:val="0"/>
+  </wne:recipientData>
+  <wne:recipientData>
+    <wne:active wne:val="0"/>
+  </wne:recipientData>
+  <wne:recipientData>
+    <wne:active wne:val="0"/>
+  </wne:recipientData>
+  <wne:recipientData>
+    <wne:active wne:val="0"/>
+  </wne:recipientData>
+  <wne:recipientData>
+    <wne:active wne:val="0"/>
+  </wne:recipientData>
+  <wne:recipientData>
+    <wne:active wne:val="0"/>
+  </wne:recipientData>
+  <wne:recipientData>
+    <wne:active wne:val="0"/>
+  </wne:recipientData>
+  <wne:recipientData>
+    <wne:active wne:val="0"/>
+  </wne:recipientData>
+  <wne:recipientData>
+    <wne:active wne:val="0"/>
+  </wne:recipientData>
+  <wne:recipientData>
+    <wne:active wne:val="0"/>
+  </wne:recipientData>
+  <wne:recipientData>
+    <wne:active wne:val="0"/>
+  </wne:recipientData>
+  <wne:recipientData>
+    <wne:active wne:val="0"/>
+  </wne:recipientData>
+  <wne:recipientData>
+    <wne:active wne:val="0"/>
+  </wne:recipientData>
+  <wne:recipientData>
+    <wne:active wne:val="0"/>
+  </wne:recipientData>
+  <wne:recipientData>
+    <wne:active wne:val="0"/>
+  </wne:recipientData>
+  <wne:recipientData>
+    <wne:active wne:val="0"/>
+  </wne:recipientData>
+  <wne:recipientData>
+    <wne:active wne:val="0"/>
+  </wne:recipientData>
+  <wne:recipientData>
+    <wne:active wne:val="0"/>
+  </wne:recipientData>
+  <wne:recipientData>
+    <wne:active wne:val="0"/>
+  </wne:recipientData>
+  <wne:recipientData>
+    <wne:active wne:val="0"/>
+  </wne:recipientData>
+  <wne:recipientData>
+    <wne:active wne:val="0"/>
+  </wne:recipientData>
+  <wne:recipientData>
+    <wne:active wne:val="0"/>
+  </wne:recipientData>
+  <wne:recipientData>
+    <wne:active wne:val="0"/>
+  </wne:recipientData>
+  <wne:recipientData>
+    <wne:active wne:val="0"/>
+  </wne:recipientData>
+  <wne:recipientData>
+    <wne:active wne:val="0"/>
+  </wne:recipientData>
+  <wne:recipientData>
+    <wne:active wne:val="0"/>
+  </wne:recipientData>
+  <wne:recipientData>
+    <wne:active wne:val="0"/>
+  </wne:recipientData>
+  <wne:recipientData>
+    <wne:active wne:val="0"/>
+  </wne:recipientData>
+  <wne:recipientData>
+    <wne:active wne:val="0"/>
+  </wne:recipientData>
+  <wne:recipientData>
+    <wne:active wne:val="0"/>
+  </wne:recipientData>
+  <wne:recipientData>
+    <wne:active wne:val="0"/>
+  </wne:recipientData>
+  <wne:recipientData>
+    <wne:active wne:val="0"/>
+  </wne:recipientData>
+  <wne:recipientData>
+    <wne:active wne:val="0"/>
+  </wne:recipientData>
+  <wne:recipientData>
+    <wne:active wne:val="0"/>
+  </wne:recipientData>
+  <wne:recipientData>
+    <wne:active wne:val="0"/>
+  </wne:recipientData>
+  <wne:recipientData>
+    <wne:active wne:val="0"/>
+  </wne:recipientData>
+  <wne:recipientData>
+    <wne:active wne:val="0"/>
+  </wne:recipientData>
+  <wne:recipientData>
+    <wne:active wne:val="0"/>
+  </wne:recipientData>
+  <wne:recipientData>
+    <wne:active wne:val="0"/>
+  </wne:recipientData>
+  <wne:recipientData>
+    <wne:active wne:val="0"/>
+  </wne:recipientData>
+  <wne:recipientData>
+    <wne:active wne:val="0"/>
+  </wne:recipientData>
+  <wne:recipientData>
+    <wne:active wne:val="0"/>
+  </wne:recipientData>
+  <wne:recipientData>
+    <wne:active wne:val="0"/>
+  </wne:recipientData>
+  <wne:recipientData>
+    <wne:active wne:val="0"/>
+  </wne:recipientData>
+  <wne:recipientData>
+    <wne:active wne:val="0"/>
+  </wne:recipientData>
+  <wne:recipientData>
+    <wne:active wne:val="0"/>
+  </wne:recipientData>
+  <wne:recipientData>
+    <wne:active wne:val="0"/>
+  </wne:recipientData>
+  <wne:recipientData>
+    <wne:active wne:val="0"/>
+  </wne:recipientData>
+  <wne:recipientData>
+    <wne:active wne:val="0"/>
+  </wne:recipientData>
+  <wne:recipientData>
+    <wne:active wne:val="0"/>
+  </wne:recipientData>
+  <wne:recipientData>
+    <wne:active wne:val="0"/>
+  </wne:recipientData>
+  <wne:recipientData>
+    <wne:active wne:val="0"/>
+  </wne:recipientData>
+  <wne:recipientData>
+    <wne:active wne:val="0"/>
+  </wne:recipientData>
+  <wne:recipientData>
+    <wne:active wne:val="0"/>
+  </wne:recipientData>
+  <wne:recipientData>
+    <wne:active wne:val="0"/>
+  </wne:recipientData>
+  <wne:recipientData>
+    <wne:active wne:val="0"/>
+  </wne:recipientData>
+  <wne:recipientData>
+    <wne:active wne:val="0"/>
+  </wne:recipientData>
+  <wne:recipientData>
+    <wne:active wne:val="0"/>
+  </wne:recipientData>
+  <wne:recipientData>
+    <wne:active wne:val="0"/>
   </wne:recipientData>
 </wne:recipients>
 </file>

</xml_diff>